<commit_message>
added a more fitting first page
</commit_message>
<xml_diff>
--- a/ToCAssignment.docx
+++ b/ToCAssignment.docx
@@ -1,6 +1,6 @@
 
 <file path=word/document.xml><?xml version="1.0" encoding="utf-8"?>
-<w:document xmlns:wpc="http://schemas.microsoft.com/office/word/2010/wordprocessingCanvas" xmlns:cx="http://schemas.microsoft.com/office/drawing/2014/chartex" xmlns:cx1="http://schemas.microsoft.com/office/drawing/2015/9/8/chartex" xmlns:mc="http://schemas.openxmlformats.org/markup-compatibility/2006" xmlns:o="urn:schemas-microsoft-com:office:office" xmlns:r="http://schemas.openxmlformats.org/officeDocument/2006/relationships" xmlns:m="http://schemas.openxmlformats.org/officeDocument/2006/math" xmlns:v="urn:schemas-microsoft-com:vml" xmlns:wp14="http://schemas.microsoft.com/office/word/2010/wordprocessingDrawing" xmlns:wp="http://schemas.openxmlformats.org/drawingml/2006/wordprocessingDrawing" xmlns:w10="urn:schemas-microsoft-com:office:word" xmlns:w="http://schemas.openxmlformats.org/wordprocessingml/2006/main" xmlns:w14="http://schemas.microsoft.com/office/word/2010/wordml" xmlns:w15="http://schemas.microsoft.com/office/word/2012/wordml" xmlns:w16se="http://schemas.microsoft.com/office/word/2015/wordml/symex" xmlns:wpg="http://schemas.microsoft.com/office/word/2010/wordprocessingGroup" xmlns:wpi="http://schemas.microsoft.com/office/word/2010/wordprocessingInk" xmlns:wne="http://schemas.microsoft.com/office/word/2006/wordml" xmlns:wps="http://schemas.microsoft.com/office/word/2010/wordprocessingShape" mc:Ignorable="w14 w15 w16se wp14">
+<w:document xmlns:wpc="http://schemas.microsoft.com/office/word/2010/wordprocessingCanvas" xmlns:cx="http://schemas.microsoft.com/office/drawing/2014/chartex" xmlns:cx1="http://schemas.microsoft.com/office/drawing/2015/9/8/chartex" xmlns:cx2="http://schemas.microsoft.com/office/drawing/2015/10/21/chartex" xmlns:cx3="http://schemas.microsoft.com/office/drawing/2016/5/9/chartex" xmlns:cx4="http://schemas.microsoft.com/office/drawing/2016/5/10/chartex" xmlns:cx5="http://schemas.microsoft.com/office/drawing/2016/5/11/chartex" xmlns:cx6="http://schemas.microsoft.com/office/drawing/2016/5/12/chartex" xmlns:cx7="http://schemas.microsoft.com/office/drawing/2016/5/13/chartex" xmlns:cx8="http://schemas.microsoft.com/office/drawing/2016/5/14/chartex" xmlns:mc="http://schemas.openxmlformats.org/markup-compatibility/2006" xmlns:aink="http://schemas.microsoft.com/office/drawing/2016/ink" xmlns:am3d="http://schemas.microsoft.com/office/drawing/2017/model3d" xmlns:o="urn:schemas-microsoft-com:office:office" xmlns:r="http://schemas.openxmlformats.org/officeDocument/2006/relationships" xmlns:m="http://schemas.openxmlformats.org/officeDocument/2006/math" xmlns:v="urn:schemas-microsoft-com:vml" xmlns:wp14="http://schemas.microsoft.com/office/word/2010/wordprocessingDrawing" xmlns:wp="http://schemas.openxmlformats.org/drawingml/2006/wordprocessingDrawing" xmlns:w10="urn:schemas-microsoft-com:office:word" xmlns:w="http://schemas.openxmlformats.org/wordprocessingml/2006/main" xmlns:w14="http://schemas.microsoft.com/office/word/2010/wordml" xmlns:w15="http://schemas.microsoft.com/office/word/2012/wordml" xmlns:w16cid="http://schemas.microsoft.com/office/word/2016/wordml/cid" xmlns:w16se="http://schemas.microsoft.com/office/word/2015/wordml/symex" xmlns:wpg="http://schemas.microsoft.com/office/word/2010/wordprocessingGroup" xmlns:wpi="http://schemas.microsoft.com/office/word/2010/wordprocessingInk" xmlns:wne="http://schemas.microsoft.com/office/word/2006/wordml" xmlns:wps="http://schemas.microsoft.com/office/word/2010/wordprocessingShape" mc:Ignorable="w14 w15 w16se w16cid wp14">
   <w:body>
     <w:p>
       <w:pPr>
@@ -15,36 +15,351 @@
           <w:szCs w:val="52"/>
         </w:rPr>
       </w:pPr>
-      <w:r>
+    </w:p>
+    <w:p>
+      <w:pPr>
+        <w:pBdr>
+          <w:bottom w:val="single" w:sz="4" w:space="1" w:color="auto"/>
+        </w:pBdr>
+        <w:rPr>
+          <w:rFonts w:asciiTheme="majorHAnsi" w:hAnsiTheme="majorHAnsi" w:cstheme="majorHAnsi"/>
+          <w:color w:val="2E74B5" w:themeColor="accent1" w:themeShade="BF"/>
+          <w:sz w:val="72"/>
+          <w:szCs w:val="72"/>
+        </w:rPr>
+      </w:pPr>
+    </w:p>
+    <w:p>
+      <w:pPr>
+        <w:pBdr>
+          <w:bottom w:val="single" w:sz="4" w:space="1" w:color="auto"/>
+        </w:pBdr>
+        <w:jc w:val="center"/>
+        <w:rPr>
+          <w:rFonts w:asciiTheme="majorHAnsi" w:hAnsiTheme="majorHAnsi" w:cstheme="majorHAnsi"/>
+          <w:color w:val="2E74B5" w:themeColor="accent1" w:themeShade="BF"/>
+          <w:sz w:val="56"/>
+          <w:szCs w:val="56"/>
+        </w:rPr>
+      </w:pPr>
+      <w:r>
+        <w:rPr>
+          <w:rFonts w:asciiTheme="majorHAnsi" w:hAnsiTheme="majorHAnsi" w:cstheme="majorHAnsi"/>
+          <w:color w:val="2E74B5" w:themeColor="accent1" w:themeShade="BF"/>
+          <w:sz w:val="56"/>
+          <w:szCs w:val="56"/>
+        </w:rPr>
+        <w:t>Assignment #3:</w:t>
+      </w:r>
+      <w:r>
+        <w:rPr>
+          <w:rFonts w:asciiTheme="majorHAnsi" w:hAnsiTheme="majorHAnsi" w:cstheme="majorHAnsi"/>
+          <w:color w:val="2E74B5" w:themeColor="accent1" w:themeShade="BF"/>
+          <w:sz w:val="56"/>
+          <w:szCs w:val="56"/>
+        </w:rPr>
+        <w:t xml:space="preserve"> </w:t>
+      </w:r>
+      <w:r>
+        <w:rPr>
+          <w:rFonts w:asciiTheme="majorHAnsi" w:hAnsiTheme="majorHAnsi" w:cstheme="majorHAnsi"/>
+          <w:color w:val="2E74B5" w:themeColor="accent1" w:themeShade="BF"/>
+          <w:sz w:val="56"/>
+          <w:szCs w:val="56"/>
+        </w:rPr>
+        <w:t>Job</w:t>
+      </w:r>
+      <w:r>
+        <w:rPr>
+          <w:rFonts w:asciiTheme="majorHAnsi" w:hAnsiTheme="majorHAnsi" w:cstheme="majorHAnsi"/>
+          <w:color w:val="2E74B5" w:themeColor="accent1" w:themeShade="BF"/>
+          <w:sz w:val="56"/>
+          <w:szCs w:val="56"/>
+        </w:rPr>
+        <w:t xml:space="preserve"> </w:t>
+      </w:r>
+      <w:r>
+        <w:rPr>
+          <w:rFonts w:asciiTheme="majorHAnsi" w:hAnsiTheme="majorHAnsi" w:cstheme="majorHAnsi"/>
+          <w:color w:val="2E74B5" w:themeColor="accent1" w:themeShade="BF"/>
+          <w:sz w:val="56"/>
+          <w:szCs w:val="56"/>
+        </w:rPr>
+        <w:t>Opportunities</w:t>
+      </w:r>
+    </w:p>
+    <w:p>
+      <w:pPr>
+        <w:pBdr>
+          <w:bottom w:val="single" w:sz="4" w:space="1" w:color="auto"/>
+        </w:pBdr>
+        <w:jc w:val="center"/>
+        <w:rPr>
+          <w:rFonts w:asciiTheme="majorHAnsi" w:hAnsiTheme="majorHAnsi" w:cstheme="majorHAnsi"/>
+          <w:color w:val="2E74B5" w:themeColor="accent1" w:themeShade="BF"/>
+          <w:sz w:val="56"/>
+          <w:szCs w:val="56"/>
+        </w:rPr>
+      </w:pPr>
+      <w:r>
+        <w:rPr>
+          <w:rFonts w:asciiTheme="majorHAnsi" w:hAnsiTheme="majorHAnsi" w:cstheme="majorHAnsi"/>
+          <w:color w:val="2E74B5" w:themeColor="accent1" w:themeShade="BF"/>
+          <w:sz w:val="56"/>
+          <w:szCs w:val="56"/>
+        </w:rPr>
+        <w:t>After Graduation</w:t>
+      </w:r>
+    </w:p>
+    <w:p>
+      <w:pPr>
+        <w:pBdr>
+          <w:bottom w:val="single" w:sz="4" w:space="1" w:color="auto"/>
+        </w:pBdr>
+        <w:rPr>
+          <w:rFonts w:asciiTheme="majorHAnsi" w:hAnsiTheme="majorHAnsi" w:cstheme="majorHAnsi"/>
+          <w:color w:val="2E74B5" w:themeColor="accent1" w:themeShade="BF"/>
+          <w:sz w:val="56"/>
+          <w:szCs w:val="56"/>
+        </w:rPr>
+      </w:pPr>
+      <w:r>
+        <w:rPr>
+          <w:rFonts w:asciiTheme="majorHAnsi" w:hAnsiTheme="majorHAnsi" w:cstheme="majorHAnsi"/>
+          <w:noProof/>
+          <w:color w:val="5B9BD5" w:themeColor="accent1"/>
+          <w:sz w:val="56"/>
+          <w:szCs w:val="56"/>
+        </w:rPr>
+        <mc:AlternateContent>
+          <mc:Choice Requires="wps">
+            <w:drawing>
+              <wp:anchor distT="0" distB="0" distL="114300" distR="114300" simplePos="0" relativeHeight="251659264" behindDoc="0" locked="0" layoutInCell="1" allowOverlap="1">
+                <wp:simplePos x="0" y="0"/>
+                <wp:positionH relativeFrom="margin">
+                  <wp:align>right</wp:align>
+                </wp:positionH>
+                <wp:positionV relativeFrom="paragraph">
+                  <wp:posOffset>451769</wp:posOffset>
+                </wp:positionV>
+                <wp:extent cx="5935430" cy="0"/>
+                <wp:effectExtent l="0" t="0" r="0" b="0"/>
+                <wp:wrapNone/>
+                <wp:docPr id="9" name="Straight Connector 9"/>
+                <wp:cNvGraphicFramePr/>
+                <a:graphic xmlns:a="http://schemas.openxmlformats.org/drawingml/2006/main">
+                  <a:graphicData uri="http://schemas.microsoft.com/office/word/2010/wordprocessingShape">
+                    <wps:wsp>
+                      <wps:cNvCnPr/>
+                      <wps:spPr>
+                        <a:xfrm>
+                          <a:off x="0" y="0"/>
+                          <a:ext cx="5935430" cy="0"/>
+                        </a:xfrm>
+                        <a:prstGeom prst="line">
+                          <a:avLst/>
+                        </a:prstGeom>
+                        <a:ln/>
+                      </wps:spPr>
+                      <wps:style>
+                        <a:lnRef idx="3">
+                          <a:schemeClr val="dk1"/>
+                        </a:lnRef>
+                        <a:fillRef idx="0">
+                          <a:schemeClr val="dk1"/>
+                        </a:fillRef>
+                        <a:effectRef idx="2">
+                          <a:schemeClr val="dk1"/>
+                        </a:effectRef>
+                        <a:fontRef idx="minor">
+                          <a:schemeClr val="tx1"/>
+                        </a:fontRef>
+                      </wps:style>
+                      <wps:bodyPr/>
+                    </wps:wsp>
+                  </a:graphicData>
+                </a:graphic>
+                <wp14:sizeRelH relativeFrom="margin">
+                  <wp14:pctWidth>0</wp14:pctWidth>
+                </wp14:sizeRelH>
+                <wp14:sizeRelV relativeFrom="margin">
+                  <wp14:pctHeight>0</wp14:pctHeight>
+                </wp14:sizeRelV>
+              </wp:anchor>
+            </w:drawing>
+          </mc:Choice>
+          <mc:Fallback>
+            <w:pict>
+              <v:line w14:anchorId="1A376AB5" id="Straight Connector 9" o:spid="_x0000_s1026" style="position:absolute;z-index:251659264;visibility:visible;mso-wrap-style:square;mso-width-percent:0;mso-height-percent:0;mso-wrap-distance-left:9pt;mso-wrap-distance-top:0;mso-wrap-distance-right:9pt;mso-wrap-distance-bottom:0;mso-position-horizontal:right;mso-position-horizontal-relative:margin;mso-position-vertical:absolute;mso-position-vertical-relative:text;mso-width-percent:0;mso-height-percent:0;mso-width-relative:margin;mso-height-relative:margin" from="416.15pt,35.55pt" to="883.5pt,35.55pt" o:gfxdata="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" strokecolor="black [3200]" strokeweight="1.5pt">
+                <v:stroke joinstyle="miter"/>
+                <w10:wrap anchorx="margin"/>
+              </v:line>
+            </w:pict>
+          </mc:Fallback>
+        </mc:AlternateContent>
+      </w:r>
+    </w:p>
+    <w:p>
+      <w:pPr>
+        <w:pBdr>
+          <w:bottom w:val="single" w:sz="4" w:space="1" w:color="auto"/>
+        </w:pBdr>
+        <w:shd w:val="clear" w:color="auto" w:fill="BDD6EE" w:themeFill="accent1" w:themeFillTint="66"/>
+        <w:rPr>
+          <w:rFonts w:asciiTheme="majorHAnsi" w:hAnsiTheme="majorHAnsi" w:cstheme="majorHAnsi"/>
+          <w:color w:val="5B9BD5" w:themeColor="accent1"/>
+          <w:sz w:val="40"/>
+          <w:szCs w:val="40"/>
+        </w:rPr>
+      </w:pPr>
+    </w:p>
+    <w:p>
+      <w:pPr>
+        <w:pBdr>
+          <w:bottom w:val="single" w:sz="4" w:space="1" w:color="auto"/>
+        </w:pBdr>
+        <w:rPr>
+          <w:rFonts w:asciiTheme="majorHAnsi" w:hAnsiTheme="majorHAnsi" w:cstheme="majorHAnsi"/>
+          <w:color w:val="5B9BD5" w:themeColor="accent1"/>
+          <w:sz w:val="40"/>
+          <w:szCs w:val="40"/>
+        </w:rPr>
+      </w:pPr>
+    </w:p>
+    <w:p>
+      <w:pPr>
+        <w:pBdr>
+          <w:bottom w:val="single" w:sz="4" w:space="1" w:color="auto"/>
+        </w:pBdr>
+        <w:rPr>
+          <w:rFonts w:asciiTheme="majorHAnsi" w:hAnsiTheme="majorHAnsi" w:cstheme="majorHAnsi"/>
+          <w:color w:val="000000" w:themeColor="text1"/>
+          <w:sz w:val="40"/>
+          <w:szCs w:val="40"/>
+        </w:rPr>
+      </w:pPr>
+      <w:r>
+        <w:rPr>
+          <w:rFonts w:asciiTheme="majorHAnsi" w:hAnsiTheme="majorHAnsi" w:cstheme="majorHAnsi"/>
+          <w:color w:val="000000" w:themeColor="text1"/>
+          <w:sz w:val="40"/>
+          <w:szCs w:val="40"/>
+        </w:rPr>
+        <w:t>Elia Morhej</w:t>
+      </w:r>
+    </w:p>
+    <w:p>
+      <w:pPr>
+        <w:pBdr>
+          <w:bottom w:val="single" w:sz="4" w:space="1" w:color="auto"/>
+        </w:pBdr>
+        <w:rPr>
+          <w:rFonts w:asciiTheme="majorHAnsi" w:hAnsiTheme="majorHAnsi" w:cstheme="majorHAnsi"/>
+          <w:color w:val="000000" w:themeColor="text1"/>
+          <w:sz w:val="40"/>
+          <w:szCs w:val="40"/>
+        </w:rPr>
+      </w:pPr>
+      <w:r>
+        <w:rPr>
+          <w:rFonts w:asciiTheme="majorHAnsi" w:hAnsiTheme="majorHAnsi" w:cstheme="majorHAnsi"/>
+          <w:color w:val="000000" w:themeColor="text1"/>
+          <w:sz w:val="40"/>
+          <w:szCs w:val="40"/>
+        </w:rPr>
+        <w:t>Tassia Camoes-Araujo</w:t>
+      </w:r>
+    </w:p>
+    <w:p>
+      <w:pPr>
+        <w:pBdr>
+          <w:bottom w:val="single" w:sz="4" w:space="1" w:color="auto"/>
+        </w:pBdr>
+        <w:rPr>
+          <w:rFonts w:asciiTheme="majorHAnsi" w:hAnsiTheme="majorHAnsi" w:cstheme="majorHAnsi"/>
+          <w:color w:val="000000" w:themeColor="text1"/>
+          <w:sz w:val="40"/>
+          <w:szCs w:val="40"/>
+        </w:rPr>
+      </w:pPr>
+      <w:r>
+        <w:rPr>
+          <w:rFonts w:asciiTheme="majorHAnsi" w:hAnsiTheme="majorHAnsi" w:cstheme="majorHAnsi"/>
+          <w:color w:val="000000" w:themeColor="text1"/>
+          <w:sz w:val="40"/>
+          <w:szCs w:val="40"/>
+        </w:rPr>
+        <w:t>Intro to Computer Science</w:t>
+      </w:r>
+    </w:p>
+    <w:p>
+      <w:pPr>
+        <w:pBdr>
+          <w:bottom w:val="single" w:sz="4" w:space="1" w:color="auto"/>
+        </w:pBdr>
+        <w:rPr>
+          <w:rFonts w:asciiTheme="majorHAnsi" w:hAnsiTheme="majorHAnsi" w:cstheme="majorHAnsi"/>
+          <w:color w:val="5B9BD5" w:themeColor="accent1"/>
+          <w:sz w:val="40"/>
+          <w:szCs w:val="40"/>
+        </w:rPr>
+      </w:pPr>
+    </w:p>
+    <w:p>
+      <w:pPr>
+        <w:pBdr>
+          <w:bottom w:val="single" w:sz="4" w:space="1" w:color="auto"/>
+        </w:pBdr>
+        <w:shd w:val="clear" w:color="auto" w:fill="BDD6EE" w:themeFill="accent1" w:themeFillTint="66"/>
+        <w:rPr>
+          <w:rFonts w:asciiTheme="majorHAnsi" w:hAnsiTheme="majorHAnsi" w:cstheme="majorHAnsi"/>
+          <w:color w:val="5B9BD5" w:themeColor="accent1"/>
+          <w:sz w:val="40"/>
+          <w:szCs w:val="40"/>
+        </w:rPr>
+      </w:pPr>
+    </w:p>
+    <w:p>
+      <w:pPr>
+        <w:pBdr>
+          <w:bottom w:val="single" w:sz="4" w:space="1" w:color="auto"/>
+        </w:pBdr>
+        <w:shd w:val="clear" w:color="auto" w:fill="FFFFFF" w:themeFill="background1"/>
+        <w:rPr>
+          <w:rFonts w:asciiTheme="majorHAnsi" w:hAnsiTheme="majorHAnsi" w:cstheme="majorHAnsi"/>
+          <w:color w:val="BDD6EE" w:themeColor="accent1" w:themeTint="66"/>
+          <w:sz w:val="96"/>
+          <w:szCs w:val="96"/>
+        </w:rPr>
+      </w:pPr>
+    </w:p>
+    <w:p>
+      <w:pPr>
+        <w:pBdr>
+          <w:bottom w:val="single" w:sz="4" w:space="1" w:color="auto"/>
+        </w:pBdr>
         <w:rPr>
           <w:rFonts w:asciiTheme="majorHAnsi" w:hAnsiTheme="majorHAnsi" w:cstheme="majorHAnsi"/>
           <w:color w:val="5B9BD5" w:themeColor="accent1"/>
           <w:sz w:val="52"/>
           <w:szCs w:val="52"/>
         </w:rPr>
-        <w:t>Job Opportunities Afte</w:t>
-      </w:r>
+      </w:pPr>
+    </w:p>
+    <w:p>
+      <w:pPr>
+        <w:pBdr>
+          <w:bottom w:val="single" w:sz="4" w:space="1" w:color="auto"/>
+        </w:pBdr>
+        <w:rPr>
+          <w:rFonts w:asciiTheme="majorHAnsi" w:hAnsiTheme="majorHAnsi" w:cstheme="majorHAnsi"/>
+          <w:color w:val="5B9BD5" w:themeColor="accent1"/>
+          <w:sz w:val="52"/>
+          <w:szCs w:val="52"/>
+        </w:rPr>
+      </w:pPr>
       <w:bookmarkStart w:id="0" w:name="_GoBack"/>
       <w:bookmarkEnd w:id="0"/>
-      <w:r>
-        <w:rPr>
-          <w:rFonts w:asciiTheme="majorHAnsi" w:hAnsiTheme="majorHAnsi" w:cstheme="majorHAnsi"/>
-          <w:color w:val="5B9BD5" w:themeColor="accent1"/>
-          <w:sz w:val="52"/>
-          <w:szCs w:val="52"/>
-        </w:rPr>
-        <w:t>r Graduation</w:t>
-      </w:r>
-      <w:r>
-        <w:rPr>
-          <w:caps/>
-          <w:color w:val="FFFFFF" w:themeColor="background1"/>
-          <w:spacing w:val="15"/>
-          <w:sz w:val="22"/>
-          <w:szCs w:val="22"/>
-        </w:rPr>
-        <w:t xml:space="preserve"> </w:t>
-      </w:r>
     </w:p>
     <w:sdt>
       <w:sdtPr>
@@ -2908,21 +3223,7 @@
           <w:sz w:val="22"/>
           <w:szCs w:val="22"/>
         </w:rPr>
-        <w:t>(</w:t>
-      </w:r>
-      <w:r>
-        <w:rPr>
-          <w:sz w:val="22"/>
-          <w:szCs w:val="22"/>
-        </w:rPr>
-        <w:t xml:space="preserve">Content: </w:t>
-      </w:r>
-      <w:r>
-        <w:rPr>
-          <w:sz w:val="22"/>
-          <w:szCs w:val="22"/>
-        </w:rPr>
-        <w:t>What a person in this job position usually does, different roles)</w:t>
+        <w:t>(Content: What a person in this job position usually does, different roles)</w:t>
       </w:r>
     </w:p>
     <w:p>
@@ -2975,35 +3276,7 @@
           <w:sz w:val="22"/>
           <w:szCs w:val="22"/>
         </w:rPr>
-        <w:t>(</w:t>
-      </w:r>
-      <w:r>
-        <w:rPr>
-          <w:sz w:val="22"/>
-          <w:szCs w:val="22"/>
-        </w:rPr>
-        <w:t>Content: Variations of work depending</w:t>
-      </w:r>
-      <w:r>
-        <w:rPr>
-          <w:sz w:val="22"/>
-          <w:szCs w:val="22"/>
-        </w:rPr>
-        <w:t xml:space="preserve"> on who you’re working for</w:t>
-      </w:r>
-      <w:r>
-        <w:rPr>
-          <w:sz w:val="22"/>
-          <w:szCs w:val="22"/>
-        </w:rPr>
-        <w:t>, work in teams and individual work, hours</w:t>
-      </w:r>
-      <w:r>
-        <w:rPr>
-          <w:sz w:val="22"/>
-          <w:szCs w:val="22"/>
-        </w:rPr>
-        <w:t>)</w:t>
+        <w:t>(Content: Variations of work depending on who you’re working for, work in teams and individual work, hours)</w:t>
       </w:r>
     </w:p>
     <w:p>
@@ -3184,21 +3457,7 @@
           <w:sz w:val="22"/>
           <w:szCs w:val="22"/>
         </w:rPr>
-        <w:t xml:space="preserve">(Content: </w:t>
-      </w:r>
-      <w:r>
-        <w:rPr>
-          <w:sz w:val="22"/>
-          <w:szCs w:val="22"/>
-        </w:rPr>
-        <w:t>My thoughts and comparison of the salary, the type of work, the work with only a college degree, what I heard from my game programming teacher (he used to work as a game programmer)</w:t>
-      </w:r>
-      <w:r>
-        <w:rPr>
-          <w:sz w:val="22"/>
-          <w:szCs w:val="22"/>
-        </w:rPr>
-        <w:t>)</w:t>
+        <w:t>(Content: My thoughts and comparison of the salary, the type of work, the work with only a college degree, what I heard from my game programming teacher (he used to work as a game programmer))</w:t>
       </w:r>
     </w:p>
     <w:p>
@@ -3421,15 +3680,7 @@
           <w:sz w:val="24"/>
           <w:szCs w:val="24"/>
         </w:rPr>
-        <w:t>5</w:t>
-      </w:r>
-      <w:r>
-        <w:rPr>
-          <w:color w:val="5B9BD5" w:themeColor="accent1"/>
-          <w:sz w:val="24"/>
-          <w:szCs w:val="24"/>
-        </w:rPr>
-        <w:t>.4</w:t>
+        <w:t>5.4</w:t>
       </w:r>
       <w:r>
         <w:rPr>
@@ -3558,7 +3809,7 @@
 </file>
 
 <file path=word/endnotes.xml><?xml version="1.0" encoding="utf-8"?>
-<w:endnotes xmlns:wpc="http://schemas.microsoft.com/office/word/2010/wordprocessingCanvas" xmlns:cx="http://schemas.microsoft.com/office/drawing/2014/chartex" xmlns:cx1="http://schemas.microsoft.com/office/drawing/2015/9/8/chartex" xmlns:mc="http://schemas.openxmlformats.org/markup-compatibility/2006" xmlns:o="urn:schemas-microsoft-com:office:office" xmlns:r="http://schemas.openxmlformats.org/officeDocument/2006/relationships" xmlns:m="http://schemas.openxmlformats.org/officeDocument/2006/math" xmlns:v="urn:schemas-microsoft-com:vml" xmlns:wp14="http://schemas.microsoft.com/office/word/2010/wordprocessingDrawing" xmlns:wp="http://schemas.openxmlformats.org/drawingml/2006/wordprocessingDrawing" xmlns:w10="urn:schemas-microsoft-com:office:word" xmlns:w="http://schemas.openxmlformats.org/wordprocessingml/2006/main" xmlns:w14="http://schemas.microsoft.com/office/word/2010/wordml" xmlns:w15="http://schemas.microsoft.com/office/word/2012/wordml" xmlns:w16se="http://schemas.microsoft.com/office/word/2015/wordml/symex" xmlns:wpg="http://schemas.microsoft.com/office/word/2010/wordprocessingGroup" xmlns:wpi="http://schemas.microsoft.com/office/word/2010/wordprocessingInk" xmlns:wne="http://schemas.microsoft.com/office/word/2006/wordml" xmlns:wps="http://schemas.microsoft.com/office/word/2010/wordprocessingShape" mc:Ignorable="w14 w15 w16se wp14">
+<w:endnotes xmlns:wpc="http://schemas.microsoft.com/office/word/2010/wordprocessingCanvas" xmlns:cx="http://schemas.microsoft.com/office/drawing/2014/chartex" xmlns:cx1="http://schemas.microsoft.com/office/drawing/2015/9/8/chartex" xmlns:cx2="http://schemas.microsoft.com/office/drawing/2015/10/21/chartex" xmlns:cx3="http://schemas.microsoft.com/office/drawing/2016/5/9/chartex" xmlns:cx4="http://schemas.microsoft.com/office/drawing/2016/5/10/chartex" xmlns:cx5="http://schemas.microsoft.com/office/drawing/2016/5/11/chartex" xmlns:cx6="http://schemas.microsoft.com/office/drawing/2016/5/12/chartex" xmlns:cx7="http://schemas.microsoft.com/office/drawing/2016/5/13/chartex" xmlns:cx8="http://schemas.microsoft.com/office/drawing/2016/5/14/chartex" xmlns:mc="http://schemas.openxmlformats.org/markup-compatibility/2006" xmlns:aink="http://schemas.microsoft.com/office/drawing/2016/ink" xmlns:am3d="http://schemas.microsoft.com/office/drawing/2017/model3d" xmlns:o="urn:schemas-microsoft-com:office:office" xmlns:r="http://schemas.openxmlformats.org/officeDocument/2006/relationships" xmlns:m="http://schemas.openxmlformats.org/officeDocument/2006/math" xmlns:v="urn:schemas-microsoft-com:vml" xmlns:wp14="http://schemas.microsoft.com/office/word/2010/wordprocessingDrawing" xmlns:wp="http://schemas.openxmlformats.org/drawingml/2006/wordprocessingDrawing" xmlns:w10="urn:schemas-microsoft-com:office:word" xmlns:w="http://schemas.openxmlformats.org/wordprocessingml/2006/main" xmlns:w14="http://schemas.microsoft.com/office/word/2010/wordml" xmlns:w15="http://schemas.microsoft.com/office/word/2012/wordml" xmlns:w16cid="http://schemas.microsoft.com/office/word/2016/wordml/cid" xmlns:w16se="http://schemas.microsoft.com/office/word/2015/wordml/symex" xmlns:wpg="http://schemas.microsoft.com/office/word/2010/wordprocessingGroup" xmlns:wpi="http://schemas.microsoft.com/office/word/2010/wordprocessingInk" xmlns:wne="http://schemas.microsoft.com/office/word/2006/wordml" xmlns:wps="http://schemas.microsoft.com/office/word/2010/wordprocessingShape" mc:Ignorable="w14 w15 w16se w16cid wp14">
   <w:endnote w:type="separator" w:id="-1">
     <w:p>
       <w:pPr>
@@ -3583,7 +3834,7 @@
 </file>
 
 <file path=word/footnotes.xml><?xml version="1.0" encoding="utf-8"?>
-<w:footnotes xmlns:wpc="http://schemas.microsoft.com/office/word/2010/wordprocessingCanvas" xmlns:cx="http://schemas.microsoft.com/office/drawing/2014/chartex" xmlns:cx1="http://schemas.microsoft.com/office/drawing/2015/9/8/chartex" xmlns:mc="http://schemas.openxmlformats.org/markup-compatibility/2006" xmlns:o="urn:schemas-microsoft-com:office:office" xmlns:r="http://schemas.openxmlformats.org/officeDocument/2006/relationships" xmlns:m="http://schemas.openxmlformats.org/officeDocument/2006/math" xmlns:v="urn:schemas-microsoft-com:vml" xmlns:wp14="http://schemas.microsoft.com/office/word/2010/wordprocessingDrawing" xmlns:wp="http://schemas.openxmlformats.org/drawingml/2006/wordprocessingDrawing" xmlns:w10="urn:schemas-microsoft-com:office:word" xmlns:w="http://schemas.openxmlformats.org/wordprocessingml/2006/main" xmlns:w14="http://schemas.microsoft.com/office/word/2010/wordml" xmlns:w15="http://schemas.microsoft.com/office/word/2012/wordml" xmlns:w16se="http://schemas.microsoft.com/office/word/2015/wordml/symex" xmlns:wpg="http://schemas.microsoft.com/office/word/2010/wordprocessingGroup" xmlns:wpi="http://schemas.microsoft.com/office/word/2010/wordprocessingInk" xmlns:wne="http://schemas.microsoft.com/office/word/2006/wordml" xmlns:wps="http://schemas.microsoft.com/office/word/2010/wordprocessingShape" mc:Ignorable="w14 w15 w16se wp14">
+<w:footnotes xmlns:wpc="http://schemas.microsoft.com/office/word/2010/wordprocessingCanvas" xmlns:cx="http://schemas.microsoft.com/office/drawing/2014/chartex" xmlns:cx1="http://schemas.microsoft.com/office/drawing/2015/9/8/chartex" xmlns:cx2="http://schemas.microsoft.com/office/drawing/2015/10/21/chartex" xmlns:cx3="http://schemas.microsoft.com/office/drawing/2016/5/9/chartex" xmlns:cx4="http://schemas.microsoft.com/office/drawing/2016/5/10/chartex" xmlns:cx5="http://schemas.microsoft.com/office/drawing/2016/5/11/chartex" xmlns:cx6="http://schemas.microsoft.com/office/drawing/2016/5/12/chartex" xmlns:cx7="http://schemas.microsoft.com/office/drawing/2016/5/13/chartex" xmlns:cx8="http://schemas.microsoft.com/office/drawing/2016/5/14/chartex" xmlns:mc="http://schemas.openxmlformats.org/markup-compatibility/2006" xmlns:aink="http://schemas.microsoft.com/office/drawing/2016/ink" xmlns:am3d="http://schemas.microsoft.com/office/drawing/2017/model3d" xmlns:o="urn:schemas-microsoft-com:office:office" xmlns:r="http://schemas.openxmlformats.org/officeDocument/2006/relationships" xmlns:m="http://schemas.openxmlformats.org/officeDocument/2006/math" xmlns:v="urn:schemas-microsoft-com:vml" xmlns:wp14="http://schemas.microsoft.com/office/word/2010/wordprocessingDrawing" xmlns:wp="http://schemas.openxmlformats.org/drawingml/2006/wordprocessingDrawing" xmlns:w10="urn:schemas-microsoft-com:office:word" xmlns:w="http://schemas.openxmlformats.org/wordprocessingml/2006/main" xmlns:w14="http://schemas.microsoft.com/office/word/2010/wordml" xmlns:w15="http://schemas.microsoft.com/office/word/2012/wordml" xmlns:w16cid="http://schemas.microsoft.com/office/word/2016/wordml/cid" xmlns:w16se="http://schemas.microsoft.com/office/word/2015/wordml/symex" xmlns:wpg="http://schemas.microsoft.com/office/word/2010/wordprocessingGroup" xmlns:wpi="http://schemas.microsoft.com/office/word/2010/wordprocessingInk" xmlns:wne="http://schemas.microsoft.com/office/word/2006/wordml" xmlns:wps="http://schemas.microsoft.com/office/word/2010/wordprocessingShape" mc:Ignorable="w14 w15 w16se w16cid wp14">
   <w:footnote w:type="separator" w:id="-1">
     <w:p>
       <w:pPr>
@@ -3608,7 +3859,7 @@
 </file>
 
 <file path=word/header1.xml><?xml version="1.0" encoding="utf-8"?>
-<w:hdr xmlns:wpc="http://schemas.microsoft.com/office/word/2010/wordprocessingCanvas" xmlns:cx="http://schemas.microsoft.com/office/drawing/2014/chartex" xmlns:cx1="http://schemas.microsoft.com/office/drawing/2015/9/8/chartex" xmlns:mc="http://schemas.openxmlformats.org/markup-compatibility/2006" xmlns:o="urn:schemas-microsoft-com:office:office" xmlns:r="http://schemas.openxmlformats.org/officeDocument/2006/relationships" xmlns:m="http://schemas.openxmlformats.org/officeDocument/2006/math" xmlns:v="urn:schemas-microsoft-com:vml" xmlns:wp14="http://schemas.microsoft.com/office/word/2010/wordprocessingDrawing" xmlns:wp="http://schemas.openxmlformats.org/drawingml/2006/wordprocessingDrawing" xmlns:w10="urn:schemas-microsoft-com:office:word" xmlns:w="http://schemas.openxmlformats.org/wordprocessingml/2006/main" xmlns:w14="http://schemas.microsoft.com/office/word/2010/wordml" xmlns:w15="http://schemas.microsoft.com/office/word/2012/wordml" xmlns:w16se="http://schemas.microsoft.com/office/word/2015/wordml/symex" xmlns:wpg="http://schemas.microsoft.com/office/word/2010/wordprocessingGroup" xmlns:wpi="http://schemas.microsoft.com/office/word/2010/wordprocessingInk" xmlns:wne="http://schemas.microsoft.com/office/word/2006/wordml" xmlns:wps="http://schemas.microsoft.com/office/word/2010/wordprocessingShape" mc:Ignorable="w14 w15 w16se wp14">
+<w:hdr xmlns:wpc="http://schemas.microsoft.com/office/word/2010/wordprocessingCanvas" xmlns:cx="http://schemas.microsoft.com/office/drawing/2014/chartex" xmlns:cx1="http://schemas.microsoft.com/office/drawing/2015/9/8/chartex" xmlns:cx2="http://schemas.microsoft.com/office/drawing/2015/10/21/chartex" xmlns:cx3="http://schemas.microsoft.com/office/drawing/2016/5/9/chartex" xmlns:cx4="http://schemas.microsoft.com/office/drawing/2016/5/10/chartex" xmlns:cx5="http://schemas.microsoft.com/office/drawing/2016/5/11/chartex" xmlns:cx6="http://schemas.microsoft.com/office/drawing/2016/5/12/chartex" xmlns:cx7="http://schemas.microsoft.com/office/drawing/2016/5/13/chartex" xmlns:cx8="http://schemas.microsoft.com/office/drawing/2016/5/14/chartex" xmlns:mc="http://schemas.openxmlformats.org/markup-compatibility/2006" xmlns:aink="http://schemas.microsoft.com/office/drawing/2016/ink" xmlns:am3d="http://schemas.microsoft.com/office/drawing/2017/model3d" xmlns:o="urn:schemas-microsoft-com:office:office" xmlns:r="http://schemas.openxmlformats.org/officeDocument/2006/relationships" xmlns:m="http://schemas.openxmlformats.org/officeDocument/2006/math" xmlns:v="urn:schemas-microsoft-com:vml" xmlns:wp14="http://schemas.microsoft.com/office/word/2010/wordprocessingDrawing" xmlns:wp="http://schemas.openxmlformats.org/drawingml/2006/wordprocessingDrawing" xmlns:w10="urn:schemas-microsoft-com:office:word" xmlns:w="http://schemas.openxmlformats.org/wordprocessingml/2006/main" xmlns:w14="http://schemas.microsoft.com/office/word/2010/wordml" xmlns:w15="http://schemas.microsoft.com/office/word/2012/wordml" xmlns:w16cid="http://schemas.microsoft.com/office/word/2016/wordml/cid" xmlns:w16se="http://schemas.microsoft.com/office/word/2015/wordml/symex" xmlns:wpg="http://schemas.microsoft.com/office/word/2010/wordprocessingGroup" xmlns:wpi="http://schemas.microsoft.com/office/word/2010/wordprocessingInk" xmlns:wne="http://schemas.microsoft.com/office/word/2006/wordml" xmlns:wps="http://schemas.microsoft.com/office/word/2010/wordprocessingShape" mc:Ignorable="w14 w15 w16se w16cid wp14">
   <w:p>
     <w:pPr>
       <w:pStyle w:val="Header"/>
@@ -3639,7 +3890,7 @@
 </file>
 
 <file path=word/header2.xml><?xml version="1.0" encoding="utf-8"?>
-<w:hdr xmlns:wpc="http://schemas.microsoft.com/office/word/2010/wordprocessingCanvas" xmlns:cx="http://schemas.microsoft.com/office/drawing/2014/chartex" xmlns:cx1="http://schemas.microsoft.com/office/drawing/2015/9/8/chartex" xmlns:mc="http://schemas.openxmlformats.org/markup-compatibility/2006" xmlns:o="urn:schemas-microsoft-com:office:office" xmlns:r="http://schemas.openxmlformats.org/officeDocument/2006/relationships" xmlns:m="http://schemas.openxmlformats.org/officeDocument/2006/math" xmlns:v="urn:schemas-microsoft-com:vml" xmlns:wp14="http://schemas.microsoft.com/office/word/2010/wordprocessingDrawing" xmlns:wp="http://schemas.openxmlformats.org/drawingml/2006/wordprocessingDrawing" xmlns:w10="urn:schemas-microsoft-com:office:word" xmlns:w="http://schemas.openxmlformats.org/wordprocessingml/2006/main" xmlns:w14="http://schemas.microsoft.com/office/word/2010/wordml" xmlns:w15="http://schemas.microsoft.com/office/word/2012/wordml" xmlns:w16se="http://schemas.microsoft.com/office/word/2015/wordml/symex" xmlns:wpg="http://schemas.microsoft.com/office/word/2010/wordprocessingGroup" xmlns:wpi="http://schemas.microsoft.com/office/word/2010/wordprocessingInk" xmlns:wne="http://schemas.microsoft.com/office/word/2006/wordml" xmlns:wps="http://schemas.microsoft.com/office/word/2010/wordprocessingShape" mc:Ignorable="w14 w15 w16se wp14">
+<w:hdr xmlns:wpc="http://schemas.microsoft.com/office/word/2010/wordprocessingCanvas" xmlns:cx="http://schemas.microsoft.com/office/drawing/2014/chartex" xmlns:cx1="http://schemas.microsoft.com/office/drawing/2015/9/8/chartex" xmlns:cx2="http://schemas.microsoft.com/office/drawing/2015/10/21/chartex" xmlns:cx3="http://schemas.microsoft.com/office/drawing/2016/5/9/chartex" xmlns:cx4="http://schemas.microsoft.com/office/drawing/2016/5/10/chartex" xmlns:cx5="http://schemas.microsoft.com/office/drawing/2016/5/11/chartex" xmlns:cx6="http://schemas.microsoft.com/office/drawing/2016/5/12/chartex" xmlns:cx7="http://schemas.microsoft.com/office/drawing/2016/5/13/chartex" xmlns:cx8="http://schemas.microsoft.com/office/drawing/2016/5/14/chartex" xmlns:mc="http://schemas.openxmlformats.org/markup-compatibility/2006" xmlns:aink="http://schemas.microsoft.com/office/drawing/2016/ink" xmlns:am3d="http://schemas.microsoft.com/office/drawing/2017/model3d" xmlns:o="urn:schemas-microsoft-com:office:office" xmlns:r="http://schemas.openxmlformats.org/officeDocument/2006/relationships" xmlns:m="http://schemas.openxmlformats.org/officeDocument/2006/math" xmlns:v="urn:schemas-microsoft-com:vml" xmlns:wp14="http://schemas.microsoft.com/office/word/2010/wordprocessingDrawing" xmlns:wp="http://schemas.openxmlformats.org/drawingml/2006/wordprocessingDrawing" xmlns:w10="urn:schemas-microsoft-com:office:word" xmlns:w="http://schemas.openxmlformats.org/wordprocessingml/2006/main" xmlns:w14="http://schemas.microsoft.com/office/word/2010/wordml" xmlns:w15="http://schemas.microsoft.com/office/word/2012/wordml" xmlns:w16cid="http://schemas.microsoft.com/office/word/2016/wordml/cid" xmlns:w16se="http://schemas.microsoft.com/office/word/2015/wordml/symex" xmlns:wpg="http://schemas.microsoft.com/office/word/2010/wordprocessingGroup" xmlns:wpi="http://schemas.microsoft.com/office/word/2010/wordprocessingInk" xmlns:wne="http://schemas.microsoft.com/office/word/2006/wordml" xmlns:wps="http://schemas.microsoft.com/office/word/2010/wordprocessingShape" mc:Ignorable="w14 w15 w16se w16cid wp14">
   <w:p>
     <w:pPr>
       <w:pStyle w:val="Header"/>
@@ -3714,7 +3965,7 @@
 </file>
 
 <file path=word/numbering.xml><?xml version="1.0" encoding="utf-8"?>
-<w:numbering xmlns:wpc="http://schemas.microsoft.com/office/word/2010/wordprocessingCanvas" xmlns:cx="http://schemas.microsoft.com/office/drawing/2014/chartex" xmlns:cx1="http://schemas.microsoft.com/office/drawing/2015/9/8/chartex" xmlns:mc="http://schemas.openxmlformats.org/markup-compatibility/2006" xmlns:o="urn:schemas-microsoft-com:office:office" xmlns:r="http://schemas.openxmlformats.org/officeDocument/2006/relationships" xmlns:m="http://schemas.openxmlformats.org/officeDocument/2006/math" xmlns:v="urn:schemas-microsoft-com:vml" xmlns:wp14="http://schemas.microsoft.com/office/word/2010/wordprocessingDrawing" xmlns:wp="http://schemas.openxmlformats.org/drawingml/2006/wordprocessingDrawing" xmlns:w10="urn:schemas-microsoft-com:office:word" xmlns:w="http://schemas.openxmlformats.org/wordprocessingml/2006/main" xmlns:w14="http://schemas.microsoft.com/office/word/2010/wordml" xmlns:w15="http://schemas.microsoft.com/office/word/2012/wordml" xmlns:w16se="http://schemas.microsoft.com/office/word/2015/wordml/symex" xmlns:wpg="http://schemas.microsoft.com/office/word/2010/wordprocessingGroup" xmlns:wpi="http://schemas.microsoft.com/office/word/2010/wordprocessingInk" xmlns:wne="http://schemas.microsoft.com/office/word/2006/wordml" xmlns:wps="http://schemas.microsoft.com/office/word/2010/wordprocessingShape" mc:Ignorable="w14 w15 w16se wp14">
+<w:numbering xmlns:wpc="http://schemas.microsoft.com/office/word/2010/wordprocessingCanvas" xmlns:cx="http://schemas.microsoft.com/office/drawing/2014/chartex" xmlns:cx1="http://schemas.microsoft.com/office/drawing/2015/9/8/chartex" xmlns:cx2="http://schemas.microsoft.com/office/drawing/2015/10/21/chartex" xmlns:cx3="http://schemas.microsoft.com/office/drawing/2016/5/9/chartex" xmlns:cx4="http://schemas.microsoft.com/office/drawing/2016/5/10/chartex" xmlns:cx5="http://schemas.microsoft.com/office/drawing/2016/5/11/chartex" xmlns:cx6="http://schemas.microsoft.com/office/drawing/2016/5/12/chartex" xmlns:cx7="http://schemas.microsoft.com/office/drawing/2016/5/13/chartex" xmlns:cx8="http://schemas.microsoft.com/office/drawing/2016/5/14/chartex" xmlns:mc="http://schemas.openxmlformats.org/markup-compatibility/2006" xmlns:aink="http://schemas.microsoft.com/office/drawing/2016/ink" xmlns:am3d="http://schemas.microsoft.com/office/drawing/2017/model3d" xmlns:o="urn:schemas-microsoft-com:office:office" xmlns:r="http://schemas.openxmlformats.org/officeDocument/2006/relationships" xmlns:m="http://schemas.openxmlformats.org/officeDocument/2006/math" xmlns:v="urn:schemas-microsoft-com:vml" xmlns:wp14="http://schemas.microsoft.com/office/word/2010/wordprocessingDrawing" xmlns:wp="http://schemas.openxmlformats.org/drawingml/2006/wordprocessingDrawing" xmlns:w10="urn:schemas-microsoft-com:office:word" xmlns:w="http://schemas.openxmlformats.org/wordprocessingml/2006/main" xmlns:w14="http://schemas.microsoft.com/office/word/2010/wordml" xmlns:w15="http://schemas.microsoft.com/office/word/2012/wordml" xmlns:w16cid="http://schemas.microsoft.com/office/word/2016/wordml/cid" xmlns:w16se="http://schemas.microsoft.com/office/word/2015/wordml/symex" xmlns:wpg="http://schemas.microsoft.com/office/word/2010/wordprocessingGroup" xmlns:wpi="http://schemas.microsoft.com/office/word/2010/wordprocessingInk" xmlns:wne="http://schemas.microsoft.com/office/word/2006/wordml" xmlns:wps="http://schemas.microsoft.com/office/word/2010/wordprocessingShape" mc:Ignorable="w14 w15 w16se w16cid wp14">
   <w:abstractNum w:abstractNumId="0" w15:restartNumberingAfterBreak="0">
     <w:nsid w:val="255279B3"/>
     <w:multiLevelType w:val="hybridMultilevel"/>
@@ -3903,7 +4154,7 @@
 </file>
 
 <file path=word/styles.xml><?xml version="1.0" encoding="utf-8"?>
-<w:styles xmlns:mc="http://schemas.openxmlformats.org/markup-compatibility/2006" xmlns:r="http://schemas.openxmlformats.org/officeDocument/2006/relationships" xmlns:w="http://schemas.openxmlformats.org/wordprocessingml/2006/main" xmlns:w14="http://schemas.microsoft.com/office/word/2010/wordml" xmlns:w15="http://schemas.microsoft.com/office/word/2012/wordml" xmlns:w16se="http://schemas.microsoft.com/office/word/2015/wordml/symex" mc:Ignorable="w14 w15 w16se">
+<w:styles xmlns:mc="http://schemas.openxmlformats.org/markup-compatibility/2006" xmlns:r="http://schemas.openxmlformats.org/officeDocument/2006/relationships" xmlns:w="http://schemas.openxmlformats.org/wordprocessingml/2006/main" xmlns:w14="http://schemas.microsoft.com/office/word/2010/wordml" xmlns:w15="http://schemas.microsoft.com/office/word/2012/wordml" xmlns:w16cid="http://schemas.microsoft.com/office/word/2016/wordml/cid" xmlns:w16se="http://schemas.microsoft.com/office/word/2015/wordml/symex" mc:Ignorable="w14 w15 w16se w16cid">
   <w:docDefaults>
     <w:rPrDefault>
       <w:rPr>
@@ -3917,7 +4168,7 @@
       </w:pPr>
     </w:pPrDefault>
   </w:docDefaults>
-  <w:latentStyles w:defLockedState="0" w:defUIPriority="99" w:defSemiHidden="0" w:defUnhideWhenUsed="0" w:defQFormat="0" w:count="371">
+  <w:latentStyles w:defLockedState="0" w:defUIPriority="99" w:defSemiHidden="0" w:defUnhideWhenUsed="0" w:defQFormat="0" w:count="375">
     <w:lsdException w:name="Normal" w:uiPriority="0" w:qFormat="1"/>
     <w:lsdException w:name="heading 1" w:uiPriority="9" w:qFormat="1"/>
     <w:lsdException w:name="heading 2" w:semiHidden="1" w:uiPriority="9" w:unhideWhenUsed="1" w:qFormat="1"/>
@@ -4023,7 +4274,6 @@
     <w:lsdException w:name="HTML Sample" w:semiHidden="1" w:unhideWhenUsed="1"/>
     <w:lsdException w:name="HTML Typewriter" w:semiHidden="1" w:unhideWhenUsed="1"/>
     <w:lsdException w:name="HTML Variable" w:semiHidden="1" w:unhideWhenUsed="1"/>
-    <w:lsdException w:name="Normal Table" w:semiHidden="1" w:unhideWhenUsed="1"/>
     <w:lsdException w:name="annotation subject" w:semiHidden="1" w:unhideWhenUsed="1"/>
     <w:lsdException w:name="No List" w:semiHidden="1" w:unhideWhenUsed="1"/>
     <w:lsdException w:name="Outline List 1" w:semiHidden="1" w:unhideWhenUsed="1"/>
@@ -4067,10 +4317,8 @@
     <w:lsdException w:name="Table Elegant" w:semiHidden="1" w:unhideWhenUsed="1"/>
     <w:lsdException w:name="Table Professional" w:semiHidden="1" w:unhideWhenUsed="1"/>
     <w:lsdException w:name="Table Subtle 1" w:semiHidden="1" w:unhideWhenUsed="1"/>
-    <w:lsdException w:name="Table Subtle 2" w:semiHidden="1" w:unhideWhenUsed="1"/>
     <w:lsdException w:name="Table Web 1" w:semiHidden="1" w:unhideWhenUsed="1"/>
     <w:lsdException w:name="Table Web 2" w:semiHidden="1" w:unhideWhenUsed="1"/>
-    <w:lsdException w:name="Table Web 3" w:semiHidden="1" w:unhideWhenUsed="1"/>
     <w:lsdException w:name="Balloon Text" w:semiHidden="1" w:unhideWhenUsed="1"/>
     <w:lsdException w:name="Table Grid" w:uiPriority="39"/>
     <w:lsdException w:name="Table Theme" w:semiHidden="1" w:unhideWhenUsed="1"/>
@@ -4289,6 +4537,10 @@
     <w:lsdException w:name="List Table 5 Dark Accent 6" w:uiPriority="50"/>
     <w:lsdException w:name="List Table 6 Colorful Accent 6" w:uiPriority="51"/>
     <w:lsdException w:name="List Table 7 Colorful Accent 6" w:uiPriority="52"/>
+    <w:lsdException w:name="Mention" w:semiHidden="1" w:unhideWhenUsed="1"/>
+    <w:lsdException w:name="Smart Hyperlink" w:semiHidden="1" w:unhideWhenUsed="1"/>
+    <w:lsdException w:name="Hashtag" w:semiHidden="1" w:unhideWhenUsed="1"/>
+    <w:lsdException w:name="Unresolved Mention" w:semiHidden="1" w:unhideWhenUsed="1"/>
   </w:latentStyles>
   <w:style w:type="paragraph" w:default="1" w:styleId="Normal">
     <w:name w:val="Normal"/>
@@ -4992,522 +5244,37 @@
     <w:uiPriority w:val="99"/>
     <w:rsid w:val="009F78EE"/>
   </w:style>
-</w:styles>
-</file>
-
-<file path=word/glossary/document.xml><?xml version="1.0" encoding="utf-8"?>
-<w:glossaryDocument xmlns:wpc="http://schemas.microsoft.com/office/word/2010/wordprocessingCanvas" xmlns:cx="http://schemas.microsoft.com/office/drawing/2014/chartex" xmlns:cx1="http://schemas.microsoft.com/office/drawing/2015/9/8/chartex" xmlns:mc="http://schemas.openxmlformats.org/markup-compatibility/2006" xmlns:o="urn:schemas-microsoft-com:office:office" xmlns:r="http://schemas.openxmlformats.org/officeDocument/2006/relationships" xmlns:m="http://schemas.openxmlformats.org/officeDocument/2006/math" xmlns:v="urn:schemas-microsoft-com:vml" xmlns:wp14="http://schemas.microsoft.com/office/word/2010/wordprocessingDrawing" xmlns:wp="http://schemas.openxmlformats.org/drawingml/2006/wordprocessingDrawing" xmlns:w10="urn:schemas-microsoft-com:office:word" xmlns:w="http://schemas.openxmlformats.org/wordprocessingml/2006/main" xmlns:w14="http://schemas.microsoft.com/office/word/2010/wordml" xmlns:w15="http://schemas.microsoft.com/office/word/2012/wordml" xmlns:w16se="http://schemas.microsoft.com/office/word/2015/wordml/symex" xmlns:wpg="http://schemas.microsoft.com/office/word/2010/wordprocessingGroup" xmlns:wpi="http://schemas.microsoft.com/office/word/2010/wordprocessingInk" xmlns:wne="http://schemas.microsoft.com/office/word/2006/wordml" xmlns:wps="http://schemas.microsoft.com/office/word/2010/wordprocessingShape" mc:Ignorable="w14 w15 w16se wp14"/>
-</file>
-
-<file path=word/glossary/fontTable.xml><?xml version="1.0" encoding="utf-8"?>
-<w:fonts xmlns:mc="http://schemas.openxmlformats.org/markup-compatibility/2006" xmlns:r="http://schemas.openxmlformats.org/officeDocument/2006/relationships" xmlns:w="http://schemas.openxmlformats.org/wordprocessingml/2006/main" xmlns:w14="http://schemas.microsoft.com/office/word/2010/wordml" xmlns:w15="http://schemas.microsoft.com/office/word/2012/wordml" xmlns:w16se="http://schemas.microsoft.com/office/word/2015/wordml/symex" mc:Ignorable="w14 w15 w16se">
-  <w:font w:name="Times New Roman">
-    <w:panose1 w:val="02020603050405020304"/>
-    <w:charset w:val="00"/>
-    <w:family w:val="roman"/>
-    <w:pitch w:val="variable"/>
-    <w:sig w:usb0="E0002AFF" w:usb1="C0007841" w:usb2="00000009" w:usb3="00000000" w:csb0="000001FF" w:csb1="00000000"/>
-  </w:font>
-  <w:font w:name="Calibri">
-    <w:panose1 w:val="020F0502020204030204"/>
-    <w:charset w:val="00"/>
-    <w:family w:val="swiss"/>
-    <w:pitch w:val="variable"/>
-    <w:sig w:usb0="E0002AFF" w:usb1="4000ACFF" w:usb2="00000001" w:usb3="00000000" w:csb0="000001FF" w:csb1="00000000"/>
-  </w:font>
-  <w:font w:name="Calibri Light">
-    <w:panose1 w:val="020F0302020204030204"/>
-    <w:charset w:val="00"/>
-    <w:family w:val="swiss"/>
-    <w:pitch w:val="variable"/>
-    <w:sig w:usb0="A0002AEF" w:usb1="4000207B" w:usb2="00000000" w:usb3="00000000" w:csb0="000001FF" w:csb1="00000000"/>
-  </w:font>
-  <w:font w:name="Arial">
-    <w:panose1 w:val="020B0604020202020204"/>
-    <w:charset w:val="00"/>
-    <w:family w:val="swiss"/>
-    <w:pitch w:val="variable"/>
-    <w:sig w:usb0="E0002AFF" w:usb1="C0007843" w:usb2="00000009" w:usb3="00000000" w:csb0="000001FF" w:csb1="00000000"/>
-  </w:font>
-</w:fonts>
-</file>
-
-<file path=word/glossary/settings.xml><?xml version="1.0" encoding="utf-8"?>
-<w:settings xmlns:mc="http://schemas.openxmlformats.org/markup-compatibility/2006" xmlns:o="urn:schemas-microsoft-com:office:office" xmlns:r="http://schemas.openxmlformats.org/officeDocument/2006/relationships" xmlns:m="http://schemas.openxmlformats.org/officeDocument/2006/math" xmlns:v="urn:schemas-microsoft-com:vml" xmlns:w10="urn:schemas-microsoft-com:office:word" xmlns:w="http://schemas.openxmlformats.org/wordprocessingml/2006/main" xmlns:w14="http://schemas.microsoft.com/office/word/2010/wordml" xmlns:w15="http://schemas.microsoft.com/office/word/2012/wordml" xmlns:w16se="http://schemas.microsoft.com/office/word/2015/wordml/symex" xmlns:sl="http://schemas.openxmlformats.org/schemaLibrary/2006/main" mc:Ignorable="w14 w15 w16se">
-  <w:view w:val="normal"/>
-  <w:defaultTabStop w:val="720"/>
-  <w:characterSpacingControl w:val="doNotCompress"/>
-  <w:compat>
-    <w:useFELayout/>
-    <w:compatSetting w:name="compatibilityMode" w:uri="http://schemas.microsoft.com/office/word" w:val="15"/>
-    <w:compatSetting w:name="overrideTableStyleFontSizeAndJustification" w:uri="http://schemas.microsoft.com/office/word" w:val="1"/>
-    <w:compatSetting w:name="enableOpenTypeFeatures" w:uri="http://schemas.microsoft.com/office/word" w:val="1"/>
-    <w:compatSetting w:name="doNotFlipMirrorIndents" w:uri="http://schemas.microsoft.com/office/word" w:val="1"/>
-    <w:compatSetting w:name="differentiateMultirowTableHeaders" w:uri="http://schemas.microsoft.com/office/word" w:val="1"/>
-  </w:compat>
-  <w:rsids>
-    <w:rsidRoot w:val="000867A7"/>
-    <w:rsid w:val="000729D6"/>
-    <w:rsid w:val="000867A7"/>
-  </w:rsids>
-  <m:mathPr>
-    <m:mathFont m:val="Cambria Math"/>
-    <m:brkBin m:val="before"/>
-    <m:brkBinSub m:val="--"/>
-    <m:smallFrac m:val="0"/>
-    <m:dispDef/>
-    <m:lMargin m:val="0"/>
-    <m:rMargin m:val="0"/>
-    <m:defJc m:val="centerGroup"/>
-    <m:wrapIndent m:val="1440"/>
-    <m:intLim m:val="subSup"/>
-    <m:naryLim m:val="undOvr"/>
-  </m:mathPr>
-  <w:themeFontLang w:val="en-US"/>
-  <w:clrSchemeMapping w:bg1="light1" w:t1="dark1" w:bg2="light2" w:t2="dark2" w:accent1="accent1" w:accent2="accent2" w:accent3="accent3" w:accent4="accent4" w:accent5="accent5" w:accent6="accent6" w:hyperlink="hyperlink" w:followedHyperlink="followedHyperlink"/>
-  <w:decimalSymbol w:val="."/>
-  <w:listSeparator w:val=","/>
-  <w15:chartTrackingRefBased/>
-</w:settings>
-</file>
-
-<file path=word/glossary/styles.xml><?xml version="1.0" encoding="utf-8"?>
-<w:styles xmlns:mc="http://schemas.openxmlformats.org/markup-compatibility/2006" xmlns:r="http://schemas.openxmlformats.org/officeDocument/2006/relationships" xmlns:w="http://schemas.openxmlformats.org/wordprocessingml/2006/main" xmlns:w14="http://schemas.microsoft.com/office/word/2010/wordml" xmlns:w15="http://schemas.microsoft.com/office/word/2012/wordml" xmlns:w16se="http://schemas.microsoft.com/office/word/2015/wordml/symex" mc:Ignorable="w14 w15 w16se">
-  <w:docDefaults>
-    <w:rPrDefault>
-      <w:rPr>
-        <w:rFonts w:asciiTheme="minorHAnsi" w:eastAsiaTheme="minorEastAsia" w:hAnsiTheme="minorHAnsi" w:cstheme="minorBidi"/>
-        <w:sz w:val="22"/>
-        <w:szCs w:val="22"/>
-        <w:lang w:val="en-US" w:eastAsia="en-US" w:bidi="ar-SA"/>
-      </w:rPr>
-    </w:rPrDefault>
-    <w:pPrDefault>
-      <w:pPr>
-        <w:spacing w:after="160" w:line="259" w:lineRule="auto"/>
-      </w:pPr>
-    </w:pPrDefault>
-  </w:docDefaults>
-  <w:latentStyles w:defLockedState="0" w:defUIPriority="99" w:defSemiHidden="0" w:defUnhideWhenUsed="0" w:defQFormat="0" w:count="371">
-    <w:lsdException w:name="Normal" w:uiPriority="0" w:qFormat="1"/>
-    <w:lsdException w:name="heading 1" w:uiPriority="9" w:qFormat="1"/>
-    <w:lsdException w:name="heading 2" w:semiHidden="1" w:uiPriority="9" w:unhideWhenUsed="1" w:qFormat="1"/>
-    <w:lsdException w:name="heading 3" w:semiHidden="1" w:uiPriority="9" w:unhideWhenUsed="1" w:qFormat="1"/>
-    <w:lsdException w:name="heading 4" w:semiHidden="1" w:uiPriority="9" w:unhideWhenUsed="1" w:qFormat="1"/>
-    <w:lsdException w:name="heading 5" w:semiHidden="1" w:uiPriority="9" w:unhideWhenUsed="1" w:qFormat="1"/>
-    <w:lsdException w:name="heading 6" w:semiHidden="1" w:uiPriority="9" w:unhideWhenUsed="1" w:qFormat="1"/>
-    <w:lsdException w:name="heading 7" w:semiHidden="1" w:uiPriority="9" w:unhideWhenUsed="1" w:qFormat="1"/>
-    <w:lsdException w:name="heading 8" w:semiHidden="1" w:uiPriority="9" w:unhideWhenUsed="1" w:qFormat="1"/>
-    <w:lsdException w:name="heading 9" w:semiHidden="1" w:uiPriority="9" w:unhideWhenUsed="1" w:qFormat="1"/>
-    <w:lsdException w:name="index 1" w:semiHidden="1" w:unhideWhenUsed="1"/>
-    <w:lsdException w:name="index 2" w:semiHidden="1" w:unhideWhenUsed="1"/>
-    <w:lsdException w:name="index 3" w:semiHidden="1" w:unhideWhenUsed="1"/>
-    <w:lsdException w:name="index 4" w:semiHidden="1" w:unhideWhenUsed="1"/>
-    <w:lsdException w:name="index 5" w:semiHidden="1" w:unhideWhenUsed="1"/>
-    <w:lsdException w:name="index 6" w:semiHidden="1" w:unhideWhenUsed="1"/>
-    <w:lsdException w:name="index 7" w:semiHidden="1" w:unhideWhenUsed="1"/>
-    <w:lsdException w:name="index 8" w:semiHidden="1" w:unhideWhenUsed="1"/>
-    <w:lsdException w:name="index 9" w:semiHidden="1" w:unhideWhenUsed="1"/>
-    <w:lsdException w:name="toc 1" w:semiHidden="1" w:uiPriority="39" w:unhideWhenUsed="1"/>
-    <w:lsdException w:name="toc 2" w:semiHidden="1" w:uiPriority="39" w:unhideWhenUsed="1"/>
-    <w:lsdException w:name="toc 3" w:semiHidden="1" w:uiPriority="39" w:unhideWhenUsed="1"/>
-    <w:lsdException w:name="toc 4" w:semiHidden="1" w:uiPriority="39" w:unhideWhenUsed="1"/>
-    <w:lsdException w:name="toc 5" w:semiHidden="1" w:uiPriority="39" w:unhideWhenUsed="1"/>
-    <w:lsdException w:name="toc 6" w:semiHidden="1" w:uiPriority="39" w:unhideWhenUsed="1"/>
-    <w:lsdException w:name="toc 7" w:semiHidden="1" w:uiPriority="39" w:unhideWhenUsed="1"/>
-    <w:lsdException w:name="toc 8" w:semiHidden="1" w:uiPriority="39" w:unhideWhenUsed="1"/>
-    <w:lsdException w:name="toc 9" w:semiHidden="1" w:uiPriority="39" w:unhideWhenUsed="1"/>
-    <w:lsdException w:name="Normal Indent" w:semiHidden="1" w:unhideWhenUsed="1"/>
-    <w:lsdException w:name="footnote text" w:semiHidden="1" w:unhideWhenUsed="1"/>
-    <w:lsdException w:name="annotation text" w:semiHidden="1" w:unhideWhenUsed="1"/>
-    <w:lsdException w:name="header" w:semiHidden="1" w:unhideWhenUsed="1"/>
-    <w:lsdException w:name="footer" w:semiHidden="1" w:unhideWhenUsed="1"/>
-    <w:lsdException w:name="index heading" w:semiHidden="1" w:unhideWhenUsed="1"/>
-    <w:lsdException w:name="caption" w:semiHidden="1" w:uiPriority="35" w:unhideWhenUsed="1" w:qFormat="1"/>
-    <w:lsdException w:name="table of figures" w:semiHidden="1" w:unhideWhenUsed="1"/>
-    <w:lsdException w:name="envelope address" w:semiHidden="1" w:unhideWhenUsed="1"/>
-    <w:lsdException w:name="envelope return" w:semiHidden="1" w:unhideWhenUsed="1"/>
-    <w:lsdException w:name="footnote reference" w:semiHidden="1" w:unhideWhenUsed="1"/>
-    <w:lsdException w:name="annotation reference" w:semiHidden="1" w:unhideWhenUsed="1"/>
-    <w:lsdException w:name="line number" w:semiHidden="1" w:unhideWhenUsed="1"/>
-    <w:lsdException w:name="page number" w:semiHidden="1" w:unhideWhenUsed="1"/>
-    <w:lsdException w:name="endnote reference" w:semiHidden="1" w:unhideWhenUsed="1"/>
-    <w:lsdException w:name="endnote text" w:semiHidden="1" w:unhideWhenUsed="1"/>
-    <w:lsdException w:name="table of authorities" w:semiHidden="1" w:unhideWhenUsed="1"/>
-    <w:lsdException w:name="macro" w:semiHidden="1" w:unhideWhenUsed="1"/>
-    <w:lsdException w:name="toa heading" w:semiHidden="1" w:unhideWhenUsed="1"/>
-    <w:lsdException w:name="List" w:semiHidden="1" w:unhideWhenUsed="1"/>
-    <w:lsdException w:name="List Bullet" w:semiHidden="1" w:unhideWhenUsed="1"/>
-    <w:lsdException w:name="List Number" w:semiHidden="1" w:unhideWhenUsed="1"/>
-    <w:lsdException w:name="List 2" w:semiHidden="1" w:unhideWhenUsed="1"/>
-    <w:lsdException w:name="List 3" w:semiHidden="1" w:unhideWhenUsed="1"/>
-    <w:lsdException w:name="List 4" w:semiHidden="1" w:unhideWhenUsed="1"/>
-    <w:lsdException w:name="List 5" w:semiHidden="1" w:unhideWhenUsed="1"/>
-    <w:lsdException w:name="List Bullet 2" w:semiHidden="1" w:unhideWhenUsed="1"/>
-    <w:lsdException w:name="List Bullet 3" w:semiHidden="1" w:unhideWhenUsed="1"/>
-    <w:lsdException w:name="List Bullet 4" w:semiHidden="1" w:unhideWhenUsed="1"/>
-    <w:lsdException w:name="List Bullet 5" w:semiHidden="1" w:unhideWhenUsed="1"/>
-    <w:lsdException w:name="List Number 2" w:semiHidden="1" w:unhideWhenUsed="1"/>
-    <w:lsdException w:name="List Number 3" w:semiHidden="1" w:unhideWhenUsed="1"/>
-    <w:lsdException w:name="List Number 4" w:semiHidden="1" w:unhideWhenUsed="1"/>
-    <w:lsdException w:name="List Number 5" w:semiHidden="1" w:unhideWhenUsed="1"/>
-    <w:lsdException w:name="Title" w:uiPriority="10" w:qFormat="1"/>
-    <w:lsdException w:name="Closing" w:semiHidden="1" w:unhideWhenUsed="1"/>
-    <w:lsdException w:name="Signature" w:semiHidden="1" w:unhideWhenUsed="1"/>
-    <w:lsdException w:name="Default Paragraph Font" w:semiHidden="1" w:uiPriority="1" w:unhideWhenUsed="1"/>
-    <w:lsdException w:name="Body Text" w:semiHidden="1" w:unhideWhenUsed="1"/>
-    <w:lsdException w:name="Body Text Indent" w:semiHidden="1" w:unhideWhenUsed="1"/>
-    <w:lsdException w:name="List Continue" w:semiHidden="1" w:unhideWhenUsed="1"/>
-    <w:lsdException w:name="List Continue 2" w:semiHidden="1" w:unhideWhenUsed="1"/>
-    <w:lsdException w:name="List Continue 3" w:semiHidden="1" w:unhideWhenUsed="1"/>
-    <w:lsdException w:name="List Continue 4" w:semiHidden="1" w:unhideWhenUsed="1"/>
-    <w:lsdException w:name="List Continue 5" w:semiHidden="1" w:unhideWhenUsed="1"/>
-    <w:lsdException w:name="Message Header" w:semiHidden="1" w:unhideWhenUsed="1"/>
-    <w:lsdException w:name="Subtitle" w:uiPriority="11" w:qFormat="1"/>
-    <w:lsdException w:name="Salutation" w:semiHidden="1" w:unhideWhenUsed="1"/>
-    <w:lsdException w:name="Date" w:semiHidden="1" w:unhideWhenUsed="1"/>
-    <w:lsdException w:name="Body Text First Indent" w:semiHidden="1" w:unhideWhenUsed="1"/>
-    <w:lsdException w:name="Body Text First Indent 2" w:semiHidden="1" w:unhideWhenUsed="1"/>
-    <w:lsdException w:name="Note Heading" w:semiHidden="1" w:unhideWhenUsed="1"/>
-    <w:lsdException w:name="Body Text 2" w:semiHidden="1" w:unhideWhenUsed="1"/>
-    <w:lsdException w:name="Body Text 3" w:semiHidden="1" w:unhideWhenUsed="1"/>
-    <w:lsdException w:name="Body Text Indent 2" w:semiHidden="1" w:unhideWhenUsed="1"/>
-    <w:lsdException w:name="Body Text Indent 3" w:semiHidden="1" w:unhideWhenUsed="1"/>
-    <w:lsdException w:name="Block Text" w:semiHidden="1" w:unhideWhenUsed="1"/>
-    <w:lsdException w:name="Hyperlink" w:semiHidden="1" w:unhideWhenUsed="1"/>
-    <w:lsdException w:name="FollowedHyperlink" w:semiHidden="1" w:unhideWhenUsed="1"/>
-    <w:lsdException w:name="Strong" w:uiPriority="22" w:qFormat="1"/>
-    <w:lsdException w:name="Emphasis" w:uiPriority="20" w:qFormat="1"/>
-    <w:lsdException w:name="Document Map" w:semiHidden="1" w:unhideWhenUsed="1"/>
-    <w:lsdException w:name="Plain Text" w:semiHidden="1" w:unhideWhenUsed="1"/>
-    <w:lsdException w:name="E-mail Signature" w:semiHidden="1" w:unhideWhenUsed="1"/>
-    <w:lsdException w:name="HTML Top of Form" w:semiHidden="1" w:unhideWhenUsed="1"/>
-    <w:lsdException w:name="HTML Bottom of Form" w:semiHidden="1" w:unhideWhenUsed="1"/>
-    <w:lsdException w:name="Normal (Web)" w:semiHidden="1" w:unhideWhenUsed="1"/>
-    <w:lsdException w:name="HTML Acronym" w:semiHidden="1" w:unhideWhenUsed="1"/>
-    <w:lsdException w:name="HTML Address" w:semiHidden="1" w:unhideWhenUsed="1"/>
-    <w:lsdException w:name="HTML Cite" w:semiHidden="1" w:unhideWhenUsed="1"/>
-    <w:lsdException w:name="HTML Code" w:semiHidden="1" w:unhideWhenUsed="1"/>
-    <w:lsdException w:name="HTML Definition" w:semiHidden="1" w:unhideWhenUsed="1"/>
-    <w:lsdException w:name="HTML Keyboard" w:semiHidden="1" w:unhideWhenUsed="1"/>
-    <w:lsdException w:name="HTML Preformatted" w:semiHidden="1" w:unhideWhenUsed="1"/>
-    <w:lsdException w:name="HTML Sample" w:semiHidden="1" w:unhideWhenUsed="1"/>
-    <w:lsdException w:name="HTML Typewriter" w:semiHidden="1" w:unhideWhenUsed="1"/>
-    <w:lsdException w:name="HTML Variable" w:semiHidden="1" w:unhideWhenUsed="1"/>
-    <w:lsdException w:name="Normal Table" w:semiHidden="1" w:unhideWhenUsed="1"/>
-    <w:lsdException w:name="annotation subject" w:semiHidden="1" w:unhideWhenUsed="1"/>
-    <w:lsdException w:name="No List" w:semiHidden="1" w:unhideWhenUsed="1"/>
-    <w:lsdException w:name="Outline List 1" w:semiHidden="1" w:unhideWhenUsed="1"/>
-    <w:lsdException w:name="Outline List 2" w:semiHidden="1" w:unhideWhenUsed="1"/>
-    <w:lsdException w:name="Outline List 3" w:semiHidden="1" w:unhideWhenUsed="1"/>
-    <w:lsdException w:name="Table Simple 1" w:semiHidden="1" w:unhideWhenUsed="1"/>
-    <w:lsdException w:name="Table Simple 2" w:semiHidden="1" w:unhideWhenUsed="1"/>
-    <w:lsdException w:name="Table Simple 3" w:semiHidden="1" w:unhideWhenUsed="1"/>
-    <w:lsdException w:name="Table Classic 1" w:semiHidden="1" w:unhideWhenUsed="1"/>
-    <w:lsdException w:name="Table Classic 2" w:semiHidden="1" w:unhideWhenUsed="1"/>
-    <w:lsdException w:name="Table Classic 3" w:semiHidden="1" w:unhideWhenUsed="1"/>
-    <w:lsdException w:name="Table Classic 4" w:semiHidden="1" w:unhideWhenUsed="1"/>
-    <w:lsdException w:name="Table Colorful 1" w:semiHidden="1" w:unhideWhenUsed="1"/>
-    <w:lsdException w:name="Table Colorful 2" w:semiHidden="1" w:unhideWhenUsed="1"/>
-    <w:lsdException w:name="Table Colorful 3" w:semiHidden="1" w:unhideWhenUsed="1"/>
-    <w:lsdException w:name="Table Columns 1" w:semiHidden="1" w:unhideWhenUsed="1"/>
-    <w:lsdException w:name="Table Columns 2" w:semiHidden="1" w:unhideWhenUsed="1"/>
-    <w:lsdException w:name="Table Columns 3" w:semiHidden="1" w:unhideWhenUsed="1"/>
-    <w:lsdException w:name="Table Columns 4" w:semiHidden="1" w:unhideWhenUsed="1"/>
-    <w:lsdException w:name="Table Columns 5" w:semiHidden="1" w:unhideWhenUsed="1"/>
-    <w:lsdException w:name="Table Grid 1" w:semiHidden="1" w:unhideWhenUsed="1"/>
-    <w:lsdException w:name="Table Grid 2" w:semiHidden="1" w:unhideWhenUsed="1"/>
-    <w:lsdException w:name="Table Grid 3" w:semiHidden="1" w:unhideWhenUsed="1"/>
-    <w:lsdException w:name="Table Grid 4" w:semiHidden="1" w:unhideWhenUsed="1"/>
-    <w:lsdException w:name="Table Grid 5" w:semiHidden="1" w:unhideWhenUsed="1"/>
-    <w:lsdException w:name="Table Grid 6" w:semiHidden="1" w:unhideWhenUsed="1"/>
-    <w:lsdException w:name="Table Grid 7" w:semiHidden="1" w:unhideWhenUsed="1"/>
-    <w:lsdException w:name="Table Grid 8" w:semiHidden="1" w:unhideWhenUsed="1"/>
-    <w:lsdException w:name="Table List 1" w:semiHidden="1" w:unhideWhenUsed="1"/>
-    <w:lsdException w:name="Table List 2" w:semiHidden="1" w:unhideWhenUsed="1"/>
-    <w:lsdException w:name="Table List 3" w:semiHidden="1" w:unhideWhenUsed="1"/>
-    <w:lsdException w:name="Table List 4" w:semiHidden="1" w:unhideWhenUsed="1"/>
-    <w:lsdException w:name="Table List 5" w:semiHidden="1" w:unhideWhenUsed="1"/>
-    <w:lsdException w:name="Table List 6" w:semiHidden="1" w:unhideWhenUsed="1"/>
-    <w:lsdException w:name="Table List 7" w:semiHidden="1" w:unhideWhenUsed="1"/>
-    <w:lsdException w:name="Table List 8" w:semiHidden="1" w:unhideWhenUsed="1"/>
-    <w:lsdException w:name="Table 3D effects 1" w:semiHidden="1" w:unhideWhenUsed="1"/>
-    <w:lsdException w:name="Table 3D effects 2" w:semiHidden="1" w:unhideWhenUsed="1"/>
-    <w:lsdException w:name="Table 3D effects 3" w:semiHidden="1" w:unhideWhenUsed="1"/>
-    <w:lsdException w:name="Table Contemporary" w:semiHidden="1" w:unhideWhenUsed="1"/>
-    <w:lsdException w:name="Table Elegant" w:semiHidden="1" w:unhideWhenUsed="1"/>
-    <w:lsdException w:name="Table Professional" w:semiHidden="1" w:unhideWhenUsed="1"/>
-    <w:lsdException w:name="Table Subtle 1" w:semiHidden="1" w:unhideWhenUsed="1"/>
-    <w:lsdException w:name="Table Subtle 2" w:semiHidden="1" w:unhideWhenUsed="1"/>
-    <w:lsdException w:name="Table Web 1" w:semiHidden="1" w:unhideWhenUsed="1"/>
-    <w:lsdException w:name="Table Web 2" w:semiHidden="1" w:unhideWhenUsed="1"/>
-    <w:lsdException w:name="Table Web 3" w:semiHidden="1" w:unhideWhenUsed="1"/>
-    <w:lsdException w:name="Balloon Text" w:semiHidden="1" w:unhideWhenUsed="1"/>
-    <w:lsdException w:name="Table Grid" w:uiPriority="39"/>
-    <w:lsdException w:name="Table Theme" w:semiHidden="1" w:unhideWhenUsed="1"/>
-    <w:lsdException w:name="Placeholder Text" w:semiHidden="1"/>
-    <w:lsdException w:name="No Spacing" w:uiPriority="1" w:qFormat="1"/>
-    <w:lsdException w:name="Light Shading" w:uiPriority="60"/>
-    <w:lsdException w:name="Light List" w:uiPriority="61"/>
-    <w:lsdException w:name="Light Grid" w:uiPriority="62"/>
-    <w:lsdException w:name="Medium Shading 1" w:uiPriority="63"/>
-    <w:lsdException w:name="Medium Shading 2" w:uiPriority="64"/>
-    <w:lsdException w:name="Medium List 1" w:uiPriority="65"/>
-    <w:lsdException w:name="Medium List 2" w:uiPriority="66"/>
-    <w:lsdException w:name="Medium Grid 1" w:uiPriority="67"/>
-    <w:lsdException w:name="Medium Grid 2" w:uiPriority="68"/>
-    <w:lsdException w:name="Medium Grid 3" w:uiPriority="69"/>
-    <w:lsdException w:name="Dark List" w:uiPriority="70"/>
-    <w:lsdException w:name="Colorful Shading" w:uiPriority="71"/>
-    <w:lsdException w:name="Colorful List" w:uiPriority="72"/>
-    <w:lsdException w:name="Colorful Grid" w:uiPriority="73"/>
-    <w:lsdException w:name="Light Shading Accent 1" w:uiPriority="60"/>
-    <w:lsdException w:name="Light List Accent 1" w:uiPriority="61"/>
-    <w:lsdException w:name="Light Grid Accent 1" w:uiPriority="62"/>
-    <w:lsdException w:name="Medium Shading 1 Accent 1" w:uiPriority="63"/>
-    <w:lsdException w:name="Medium Shading 2 Accent 1" w:uiPriority="64"/>
-    <w:lsdException w:name="Medium List 1 Accent 1" w:uiPriority="65"/>
-    <w:lsdException w:name="Revision" w:semiHidden="1"/>
-    <w:lsdException w:name="List Paragraph" w:uiPriority="34" w:qFormat="1"/>
-    <w:lsdException w:name="Quote" w:uiPriority="29" w:qFormat="1"/>
-    <w:lsdException w:name="Intense Quote" w:uiPriority="30" w:qFormat="1"/>
-    <w:lsdException w:name="Medium List 2 Accent 1" w:uiPriority="66"/>
-    <w:lsdException w:name="Medium Grid 1 Accent 1" w:uiPriority="67"/>
-    <w:lsdException w:name="Medium Grid 2 Accent 1" w:uiPriority="68"/>
-    <w:lsdException w:name="Medium Grid 3 Accent 1" w:uiPriority="69"/>
-    <w:lsdException w:name="Dark List Accent 1" w:uiPriority="70"/>
-    <w:lsdException w:name="Colorful Shading Accent 1" w:uiPriority="71"/>
-    <w:lsdException w:name="Colorful List Accent 1" w:uiPriority="72"/>
-    <w:lsdException w:name="Colorful Grid Accent 1" w:uiPriority="73"/>
-    <w:lsdException w:name="Light Shading Accent 2" w:uiPriority="60"/>
-    <w:lsdException w:name="Light List Accent 2" w:uiPriority="61"/>
-    <w:lsdException w:name="Light Grid Accent 2" w:uiPriority="62"/>
-    <w:lsdException w:name="Medium Shading 1 Accent 2" w:uiPriority="63"/>
-    <w:lsdException w:name="Medium Shading 2 Accent 2" w:uiPriority="64"/>
-    <w:lsdException w:name="Medium List 1 Accent 2" w:uiPriority="65"/>
-    <w:lsdException w:name="Medium List 2 Accent 2" w:uiPriority="66"/>
-    <w:lsdException w:name="Medium Grid 1 Accent 2" w:uiPriority="67"/>
-    <w:lsdException w:name="Medium Grid 2 Accent 2" w:uiPriority="68"/>
-    <w:lsdException w:name="Medium Grid 3 Accent 2" w:uiPriority="69"/>
-    <w:lsdException w:name="Dark List Accent 2" w:uiPriority="70"/>
-    <w:lsdException w:name="Colorful Shading Accent 2" w:uiPriority="71"/>
-    <w:lsdException w:name="Colorful List Accent 2" w:uiPriority="72"/>
-    <w:lsdException w:name="Colorful Grid Accent 2" w:uiPriority="73"/>
-    <w:lsdException w:name="Light Shading Accent 3" w:uiPriority="60"/>
-    <w:lsdException w:name="Light List Accent 3" w:uiPriority="61"/>
-    <w:lsdException w:name="Light Grid Accent 3" w:uiPriority="62"/>
-    <w:lsdException w:name="Medium Shading 1 Accent 3" w:uiPriority="63"/>
-    <w:lsdException w:name="Medium Shading 2 Accent 3" w:uiPriority="64"/>
-    <w:lsdException w:name="Medium List 1 Accent 3" w:uiPriority="65"/>
-    <w:lsdException w:name="Medium List 2 Accent 3" w:uiPriority="66"/>
-    <w:lsdException w:name="Medium Grid 1 Accent 3" w:uiPriority="67"/>
-    <w:lsdException w:name="Medium Grid 2 Accent 3" w:uiPriority="68"/>
-    <w:lsdException w:name="Medium Grid 3 Accent 3" w:uiPriority="69"/>
-    <w:lsdException w:name="Dark List Accent 3" w:uiPriority="70"/>
-    <w:lsdException w:name="Colorful Shading Accent 3" w:uiPriority="71"/>
-    <w:lsdException w:name="Colorful List Accent 3" w:uiPriority="72"/>
-    <w:lsdException w:name="Colorful Grid Accent 3" w:uiPriority="73"/>
-    <w:lsdException w:name="Light Shading Accent 4" w:uiPriority="60"/>
-    <w:lsdException w:name="Light List Accent 4" w:uiPriority="61"/>
-    <w:lsdException w:name="Light Grid Accent 4" w:uiPriority="62"/>
-    <w:lsdException w:name="Medium Shading 1 Accent 4" w:uiPriority="63"/>
-    <w:lsdException w:name="Medium Shading 2 Accent 4" w:uiPriority="64"/>
-    <w:lsdException w:name="Medium List 1 Accent 4" w:uiPriority="65"/>
-    <w:lsdException w:name="Medium List 2 Accent 4" w:uiPriority="66"/>
-    <w:lsdException w:name="Medium Grid 1 Accent 4" w:uiPriority="67"/>
-    <w:lsdException w:name="Medium Grid 2 Accent 4" w:uiPriority="68"/>
-    <w:lsdException w:name="Medium Grid 3 Accent 4" w:uiPriority="69"/>
-    <w:lsdException w:name="Dark List Accent 4" w:uiPriority="70"/>
-    <w:lsdException w:name="Colorful Shading Accent 4" w:uiPriority="71"/>
-    <w:lsdException w:name="Colorful List Accent 4" w:uiPriority="72"/>
-    <w:lsdException w:name="Colorful Grid Accent 4" w:uiPriority="73"/>
-    <w:lsdException w:name="Light Shading Accent 5" w:uiPriority="60"/>
-    <w:lsdException w:name="Light List Accent 5" w:uiPriority="61"/>
-    <w:lsdException w:name="Light Grid Accent 5" w:uiPriority="62"/>
-    <w:lsdException w:name="Medium Shading 1 Accent 5" w:uiPriority="63"/>
-    <w:lsdException w:name="Medium Shading 2 Accent 5" w:uiPriority="64"/>
-    <w:lsdException w:name="Medium List 1 Accent 5" w:uiPriority="65"/>
-    <w:lsdException w:name="Medium List 2 Accent 5" w:uiPriority="66"/>
-    <w:lsdException w:name="Medium Grid 1 Accent 5" w:uiPriority="67"/>
-    <w:lsdException w:name="Medium Grid 2 Accent 5" w:uiPriority="68"/>
-    <w:lsdException w:name="Medium Grid 3 Accent 5" w:uiPriority="69"/>
-    <w:lsdException w:name="Dark List Accent 5" w:uiPriority="70"/>
-    <w:lsdException w:name="Colorful Shading Accent 5" w:uiPriority="71"/>
-    <w:lsdException w:name="Colorful List Accent 5" w:uiPriority="72"/>
-    <w:lsdException w:name="Colorful Grid Accent 5" w:uiPriority="73"/>
-    <w:lsdException w:name="Light Shading Accent 6" w:uiPriority="60"/>
-    <w:lsdException w:name="Light List Accent 6" w:uiPriority="61"/>
-    <w:lsdException w:name="Light Grid Accent 6" w:uiPriority="62"/>
-    <w:lsdException w:name="Medium Shading 1 Accent 6" w:uiPriority="63"/>
-    <w:lsdException w:name="Medium Shading 2 Accent 6" w:uiPriority="64"/>
-    <w:lsdException w:name="Medium List 1 Accent 6" w:uiPriority="65"/>
-    <w:lsdException w:name="Medium List 2 Accent 6" w:uiPriority="66"/>
-    <w:lsdException w:name="Medium Grid 1 Accent 6" w:uiPriority="67"/>
-    <w:lsdException w:name="Medium Grid 2 Accent 6" w:uiPriority="68"/>
-    <w:lsdException w:name="Medium Grid 3 Accent 6" w:uiPriority="69"/>
-    <w:lsdException w:name="Dark List Accent 6" w:uiPriority="70"/>
-    <w:lsdException w:name="Colorful Shading Accent 6" w:uiPriority="71"/>
-    <w:lsdException w:name="Colorful List Accent 6" w:uiPriority="72"/>
-    <w:lsdException w:name="Colorful Grid Accent 6" w:uiPriority="73"/>
-    <w:lsdException w:name="Subtle Emphasis" w:uiPriority="19" w:qFormat="1"/>
-    <w:lsdException w:name="Intense Emphasis" w:uiPriority="21" w:qFormat="1"/>
-    <w:lsdException w:name="Subtle Reference" w:uiPriority="31" w:qFormat="1"/>
-    <w:lsdException w:name="Intense Reference" w:uiPriority="32" w:qFormat="1"/>
-    <w:lsdException w:name="Book Title" w:uiPriority="33" w:qFormat="1"/>
-    <w:lsdException w:name="Bibliography" w:semiHidden="1" w:uiPriority="37" w:unhideWhenUsed="1"/>
-    <w:lsdException w:name="TOC Heading" w:semiHidden="1" w:uiPriority="39" w:unhideWhenUsed="1" w:qFormat="1"/>
-    <w:lsdException w:name="Plain Table 1" w:uiPriority="41"/>
-    <w:lsdException w:name="Plain Table 2" w:uiPriority="42"/>
-    <w:lsdException w:name="Plain Table 3" w:uiPriority="43"/>
-    <w:lsdException w:name="Plain Table 4" w:uiPriority="44"/>
-    <w:lsdException w:name="Plain Table 5" w:uiPriority="45"/>
-    <w:lsdException w:name="Grid Table Light" w:uiPriority="40"/>
-    <w:lsdException w:name="Grid Table 1 Light" w:uiPriority="46"/>
-    <w:lsdException w:name="Grid Table 2" w:uiPriority="47"/>
-    <w:lsdException w:name="Grid Table 3" w:uiPriority="48"/>
-    <w:lsdException w:name="Grid Table 4" w:uiPriority="49"/>
-    <w:lsdException w:name="Grid Table 5 Dark" w:uiPriority="50"/>
-    <w:lsdException w:name="Grid Table 6 Colorful" w:uiPriority="51"/>
-    <w:lsdException w:name="Grid Table 7 Colorful" w:uiPriority="52"/>
-    <w:lsdException w:name="Grid Table 1 Light Accent 1" w:uiPriority="46"/>
-    <w:lsdException w:name="Grid Table 2 Accent 1" w:uiPriority="47"/>
-    <w:lsdException w:name="Grid Table 3 Accent 1" w:uiPriority="48"/>
-    <w:lsdException w:name="Grid Table 4 Accent 1" w:uiPriority="49"/>
-    <w:lsdException w:name="Grid Table 5 Dark Accent 1" w:uiPriority="50"/>
-    <w:lsdException w:name="Grid Table 6 Colorful Accent 1" w:uiPriority="51"/>
-    <w:lsdException w:name="Grid Table 7 Colorful Accent 1" w:uiPriority="52"/>
-    <w:lsdException w:name="Grid Table 1 Light Accent 2" w:uiPriority="46"/>
-    <w:lsdException w:name="Grid Table 2 Accent 2" w:uiPriority="47"/>
-    <w:lsdException w:name="Grid Table 3 Accent 2" w:uiPriority="48"/>
-    <w:lsdException w:name="Grid Table 4 Accent 2" w:uiPriority="49"/>
-    <w:lsdException w:name="Grid Table 5 Dark Accent 2" w:uiPriority="50"/>
-    <w:lsdException w:name="Grid Table 6 Colorful Accent 2" w:uiPriority="51"/>
-    <w:lsdException w:name="Grid Table 7 Colorful Accent 2" w:uiPriority="52"/>
-    <w:lsdException w:name="Grid Table 1 Light Accent 3" w:uiPriority="46"/>
-    <w:lsdException w:name="Grid Table 2 Accent 3" w:uiPriority="47"/>
-    <w:lsdException w:name="Grid Table 3 Accent 3" w:uiPriority="48"/>
-    <w:lsdException w:name="Grid Table 4 Accent 3" w:uiPriority="49"/>
-    <w:lsdException w:name="Grid Table 5 Dark Accent 3" w:uiPriority="50"/>
-    <w:lsdException w:name="Grid Table 6 Colorful Accent 3" w:uiPriority="51"/>
-    <w:lsdException w:name="Grid Table 7 Colorful Accent 3" w:uiPriority="52"/>
-    <w:lsdException w:name="Grid Table 1 Light Accent 4" w:uiPriority="46"/>
-    <w:lsdException w:name="Grid Table 2 Accent 4" w:uiPriority="47"/>
-    <w:lsdException w:name="Grid Table 3 Accent 4" w:uiPriority="48"/>
-    <w:lsdException w:name="Grid Table 4 Accent 4" w:uiPriority="49"/>
-    <w:lsdException w:name="Grid Table 5 Dark Accent 4" w:uiPriority="50"/>
-    <w:lsdException w:name="Grid Table 6 Colorful Accent 4" w:uiPriority="51"/>
-    <w:lsdException w:name="Grid Table 7 Colorful Accent 4" w:uiPriority="52"/>
-    <w:lsdException w:name="Grid Table 1 Light Accent 5" w:uiPriority="46"/>
-    <w:lsdException w:name="Grid Table 2 Accent 5" w:uiPriority="47"/>
-    <w:lsdException w:name="Grid Table 3 Accent 5" w:uiPriority="48"/>
-    <w:lsdException w:name="Grid Table 4 Accent 5" w:uiPriority="49"/>
-    <w:lsdException w:name="Grid Table 5 Dark Accent 5" w:uiPriority="50"/>
-    <w:lsdException w:name="Grid Table 6 Colorful Accent 5" w:uiPriority="51"/>
-    <w:lsdException w:name="Grid Table 7 Colorful Accent 5" w:uiPriority="52"/>
-    <w:lsdException w:name="Grid Table 1 Light Accent 6" w:uiPriority="46"/>
-    <w:lsdException w:name="Grid Table 2 Accent 6" w:uiPriority="47"/>
-    <w:lsdException w:name="Grid Table 3 Accent 6" w:uiPriority="48"/>
-    <w:lsdException w:name="Grid Table 4 Accent 6" w:uiPriority="49"/>
-    <w:lsdException w:name="Grid Table 5 Dark Accent 6" w:uiPriority="50"/>
-    <w:lsdException w:name="Grid Table 6 Colorful Accent 6" w:uiPriority="51"/>
-    <w:lsdException w:name="Grid Table 7 Colorful Accent 6" w:uiPriority="52"/>
-    <w:lsdException w:name="List Table 1 Light" w:uiPriority="46"/>
-    <w:lsdException w:name="List Table 2" w:uiPriority="47"/>
-    <w:lsdException w:name="List Table 3" w:uiPriority="48"/>
-    <w:lsdException w:name="List Table 4" w:uiPriority="49"/>
-    <w:lsdException w:name="List Table 5 Dark" w:uiPriority="50"/>
-    <w:lsdException w:name="List Table 6 Colorful" w:uiPriority="51"/>
-    <w:lsdException w:name="List Table 7 Colorful" w:uiPriority="52"/>
-    <w:lsdException w:name="List Table 1 Light Accent 1" w:uiPriority="46"/>
-    <w:lsdException w:name="List Table 2 Accent 1" w:uiPriority="47"/>
-    <w:lsdException w:name="List Table 3 Accent 1" w:uiPriority="48"/>
-    <w:lsdException w:name="List Table 4 Accent 1" w:uiPriority="49"/>
-    <w:lsdException w:name="List Table 5 Dark Accent 1" w:uiPriority="50"/>
-    <w:lsdException w:name="List Table 6 Colorful Accent 1" w:uiPriority="51"/>
-    <w:lsdException w:name="List Table 7 Colorful Accent 1" w:uiPriority="52"/>
-    <w:lsdException w:name="List Table 1 Light Accent 2" w:uiPriority="46"/>
-    <w:lsdException w:name="List Table 2 Accent 2" w:uiPriority="47"/>
-    <w:lsdException w:name="List Table 3 Accent 2" w:uiPriority="48"/>
-    <w:lsdException w:name="List Table 4 Accent 2" w:uiPriority="49"/>
-    <w:lsdException w:name="List Table 5 Dark Accent 2" w:uiPriority="50"/>
-    <w:lsdException w:name="List Table 6 Colorful Accent 2" w:uiPriority="51"/>
-    <w:lsdException w:name="List Table 7 Colorful Accent 2" w:uiPriority="52"/>
-    <w:lsdException w:name="List Table 1 Light Accent 3" w:uiPriority="46"/>
-    <w:lsdException w:name="List Table 2 Accent 3" w:uiPriority="47"/>
-    <w:lsdException w:name="List Table 3 Accent 3" w:uiPriority="48"/>
-    <w:lsdException w:name="List Table 4 Accent 3" w:uiPriority="49"/>
-    <w:lsdException w:name="List Table 5 Dark Accent 3" w:uiPriority="50"/>
-    <w:lsdException w:name="List Table 6 Colorful Accent 3" w:uiPriority="51"/>
-    <w:lsdException w:name="List Table 7 Colorful Accent 3" w:uiPriority="52"/>
-    <w:lsdException w:name="List Table 1 Light Accent 4" w:uiPriority="46"/>
-    <w:lsdException w:name="List Table 2 Accent 4" w:uiPriority="47"/>
-    <w:lsdException w:name="List Table 3 Accent 4" w:uiPriority="48"/>
-    <w:lsdException w:name="List Table 4 Accent 4" w:uiPriority="49"/>
-    <w:lsdException w:name="List Table 5 Dark Accent 4" w:uiPriority="50"/>
-    <w:lsdException w:name="List Table 6 Colorful Accent 4" w:uiPriority="51"/>
-    <w:lsdException w:name="List Table 7 Colorful Accent 4" w:uiPriority="52"/>
-    <w:lsdException w:name="List Table 1 Light Accent 5" w:uiPriority="46"/>
-    <w:lsdException w:name="List Table 2 Accent 5" w:uiPriority="47"/>
-    <w:lsdException w:name="List Table 3 Accent 5" w:uiPriority="48"/>
-    <w:lsdException w:name="List Table 4 Accent 5" w:uiPriority="49"/>
-    <w:lsdException w:name="List Table 5 Dark Accent 5" w:uiPriority="50"/>
-    <w:lsdException w:name="List Table 6 Colorful Accent 5" w:uiPriority="51"/>
-    <w:lsdException w:name="List Table 7 Colorful Accent 5" w:uiPriority="52"/>
-    <w:lsdException w:name="List Table 1 Light Accent 6" w:uiPriority="46"/>
-    <w:lsdException w:name="List Table 2 Accent 6" w:uiPriority="47"/>
-    <w:lsdException w:name="List Table 3 Accent 6" w:uiPriority="48"/>
-    <w:lsdException w:name="List Table 4 Accent 6" w:uiPriority="49"/>
-    <w:lsdException w:name="List Table 5 Dark Accent 6" w:uiPriority="50"/>
-    <w:lsdException w:name="List Table 6 Colorful Accent 6" w:uiPriority="51"/>
-    <w:lsdException w:name="List Table 7 Colorful Accent 6" w:uiPriority="52"/>
-  </w:latentStyles>
-  <w:style w:type="paragraph" w:default="1" w:styleId="Normal">
-    <w:name w:val="Normal"/>
-    <w:qFormat/>
-  </w:style>
-  <w:style w:type="character" w:default="1" w:styleId="DefaultParagraphFont">
-    <w:name w:val="Default Paragraph Font"/>
-    <w:uiPriority w:val="1"/>
-    <w:semiHidden/>
-    <w:unhideWhenUsed/>
-  </w:style>
-  <w:style w:type="table" w:default="1" w:styleId="TableNormal">
-    <w:name w:val="Normal Table"/>
+  <w:style w:type="paragraph" w:styleId="BalloonText">
+    <w:name w:val="Balloon Text"/>
+    <w:basedOn w:val="Normal"/>
+    <w:link w:val="BalloonTextChar"/>
     <w:uiPriority w:val="99"/>
     <w:semiHidden/>
     <w:unhideWhenUsed/>
-    <w:tblPr>
-      <w:tblInd w:w="0" w:type="dxa"/>
-      <w:tblCellMar>
-        <w:top w:w="0" w:type="dxa"/>
-        <w:left w:w="108" w:type="dxa"/>
-        <w:bottom w:w="0" w:type="dxa"/>
-        <w:right w:w="108" w:type="dxa"/>
-      </w:tblCellMar>
-    </w:tblPr>
+    <w:rsid w:val="00DA084C"/>
+    <w:pPr>
+      <w:spacing w:before="0" w:after="0" w:line="240" w:lineRule="auto"/>
+    </w:pPr>
+    <w:rPr>
+      <w:rFonts w:ascii="Segoe UI" w:hAnsi="Segoe UI" w:cs="Segoe UI"/>
+      <w:sz w:val="18"/>
+      <w:szCs w:val="18"/>
+    </w:rPr>
   </w:style>
-  <w:style w:type="numbering" w:default="1" w:styleId="NoList">
-    <w:name w:val="No List"/>
+  <w:style w:type="character" w:customStyle="1" w:styleId="BalloonTextChar">
+    <w:name w:val="Balloon Text Char"/>
+    <w:basedOn w:val="DefaultParagraphFont"/>
+    <w:link w:val="BalloonText"/>
     <w:uiPriority w:val="99"/>
     <w:semiHidden/>
-    <w:unhideWhenUsed/>
-  </w:style>
-  <w:style w:type="paragraph" w:customStyle="1" w:styleId="9876F5FBB71F4FC88BC45325727B8534">
-    <w:name w:val="9876F5FBB71F4FC88BC45325727B8534"/>
-    <w:rsid w:val="000867A7"/>
-  </w:style>
-  <w:style w:type="paragraph" w:customStyle="1" w:styleId="21E8E2669DEE42D295CCE06D971E6726">
-    <w:name w:val="21E8E2669DEE42D295CCE06D971E6726"/>
-    <w:rsid w:val="000867A7"/>
+    <w:rsid w:val="00DA084C"/>
+    <w:rPr>
+      <w:rFonts w:ascii="Segoe UI" w:hAnsi="Segoe UI" w:cs="Segoe UI"/>
+      <w:sz w:val="18"/>
+      <w:szCs w:val="18"/>
+    </w:rPr>
   </w:style>
 </w:styles>
-</file>
-
-<file path=word/glossary/webSettings.xml><?xml version="1.0" encoding="utf-8"?>
-<w:webSettings xmlns:mc="http://schemas.openxmlformats.org/markup-compatibility/2006" xmlns:r="http://schemas.openxmlformats.org/officeDocument/2006/relationships" xmlns:w="http://schemas.openxmlformats.org/wordprocessingml/2006/main" xmlns:w14="http://schemas.microsoft.com/office/word/2010/wordml" xmlns:w15="http://schemas.microsoft.com/office/word/2012/wordml" xmlns:w16se="http://schemas.microsoft.com/office/word/2015/wordml/symex" mc:Ignorable="w14 w15 w16se">
-  <w:optimizeForBrowser/>
-  <w:allowPNG/>
-</w:webSettings>
 </file>
 
 <file path=word/theme/theme1.xml><?xml version="1.0" encoding="utf-8"?>
@@ -5761,7 +5528,39 @@
       </a:bgFillStyleLst>
     </a:fmtScheme>
   </a:themeElements>
-  <a:objectDefaults/>
+  <a:objectDefaults>
+    <a:spDef>
+      <a:spPr>
+        <a:solidFill>
+          <a:schemeClr val="accent1">
+            <a:lumMod val="40000"/>
+            <a:lumOff val="60000"/>
+          </a:schemeClr>
+        </a:solidFill>
+        <a:ln>
+          <a:solidFill>
+            <a:schemeClr val="bg1"/>
+          </a:solidFill>
+        </a:ln>
+      </a:spPr>
+      <a:bodyPr rtlCol="0" anchor="ctr"/>
+      <a:lstStyle/>
+      <a:style>
+        <a:lnRef idx="0">
+          <a:scrgbClr r="0" g="0" b="0"/>
+        </a:lnRef>
+        <a:fillRef idx="0">
+          <a:scrgbClr r="0" g="0" b="0"/>
+        </a:fillRef>
+        <a:effectRef idx="0">
+          <a:scrgbClr r="0" g="0" b="0"/>
+        </a:effectRef>
+        <a:fontRef idx="minor">
+          <a:schemeClr val="lt1"/>
+        </a:fontRef>
+      </a:style>
+    </a:spDef>
+  </a:objectDefaults>
   <a:extraClrSchemeLst/>
   <a:extLst>
     <a:ext uri="{05A4C25C-085E-4340-85A3-A5531E510DB2}">
@@ -5776,7 +5575,7 @@
 </file>
 
 <file path=customXml/itemProps1.xml><?xml version="1.0" encoding="utf-8"?>
-<ds:datastoreItem xmlns:ds="http://schemas.openxmlformats.org/officeDocument/2006/customXml" ds:itemID="{B0A5ADF6-68D8-4602-80DD-72ABBB612A0A}">
+<ds:datastoreItem xmlns:ds="http://schemas.openxmlformats.org/officeDocument/2006/customXml" ds:itemID="{AE3A2DAF-54BA-4A3A-AE82-04BEB242C38B}">
   <ds:schemaRefs>
     <ds:schemaRef ds:uri="http://schemas.openxmlformats.org/officeDocument/2006/bibliography"/>
   </ds:schemaRefs>

</xml_diff>